<commit_message>
update architecture and deployment
</commit_message>
<xml_diff>
--- a/7-Deployment-Instructions.docx
+++ b/7-Deployment-Instructions.docx
@@ -3063,7 +3063,7 @@
             <wp:positionV relativeFrom="line">
               <wp:posOffset>195895</wp:posOffset>
             </wp:positionV>
-            <wp:extent cx="5760720" cy="3138276"/>
+            <wp:extent cx="5760721" cy="3138276"/>
             <wp:effectExtent l="0" t="0" r="0" b="0"/>
             <wp:wrapThrough wrapText="bothSides" distL="152400" distR="152400">
               <wp:wrapPolygon edited="1">
@@ -3096,7 +3096,7 @@
                   <pic:spPr>
                     <a:xfrm>
                       <a:off x="0" y="0"/>
-                      <a:ext cx="5760720" cy="3138276"/>
+                      <a:ext cx="5760721" cy="3138276"/>
                     </a:xfrm>
                     <a:prstGeom prst="rect">
                       <a:avLst/>
@@ -3942,7 +3942,7 @@
           <w:rtl w:val="0"/>
           <w:lang w:val="en-US"/>
         </w:rPr>
-        <w:t xml:space="preserve">For hosting, you have choices to choose the Heroku hosting or alternative </w:t>
+        <w:t>For hosting, you have choices to choose the Heroku hosting or alternative ho</w:t>
       </w:r>
       <w:r>
         <mc:AlternateContent>
@@ -3954,7 +3954,7 @@
                   <wp:posOffset>1384300</wp:posOffset>
                 </wp:positionH>
                 <wp:positionV relativeFrom="page">
-                  <wp:posOffset>7178994</wp:posOffset>
+                  <wp:posOffset>7178995</wp:posOffset>
                 </wp:positionV>
                 <wp:extent cx="5382260" cy="279400"/>
                 <wp:effectExtent l="0" t="0" r="0" b="0"/>
@@ -4184,7 +4184,7 @@
           <w:rtl w:val="0"/>
           <w:lang w:val="en-US"/>
         </w:rPr>
-        <w:t>hosting.</w:t>
+        <w:t>sting.</w:t>
       </w:r>
     </w:p>
     <w:p>
@@ -4211,15 +4211,15 @@
           <w:rtl w:val="0"/>
           <w:lang w:val="en-US"/>
         </w:rPr>
-        <w:t>i</w:t>
-      </w:r>
-      <w:r>
-        <w:rPr>
-          <w:rFonts w:ascii="Calibri" w:cs="Calibri" w:hAnsi="Calibri" w:eastAsia="Calibri"/>
-          <w:rtl w:val="0"/>
-          <w:lang w:val="en-US"/>
-        </w:rPr>
-        <w:t>. Using the Heroku hosting</w:t>
+        <w:t>7.3.1</w:t>
+      </w:r>
+      <w:r>
+        <w:rPr>
+          <w:rFonts w:ascii="Calibri" w:cs="Calibri" w:hAnsi="Calibri" w:eastAsia="Calibri"/>
+          <w:rtl w:val="0"/>
+          <w:lang w:val="en-US"/>
+        </w:rPr>
+        <w:t xml:space="preserve"> Using the Heroku hosting</w:t>
       </w:r>
     </w:p>
     <w:p>
@@ -4422,15 +4422,15 @@
           <w:rtl w:val="0"/>
           <w:lang w:val="en-US"/>
         </w:rPr>
-        <w:t>ii</w:t>
-      </w:r>
-      <w:r>
-        <w:rPr>
-          <w:rFonts w:ascii="Calibri" w:cs="Calibri" w:hAnsi="Calibri" w:eastAsia="Calibri"/>
-          <w:rtl w:val="0"/>
-          <w:lang w:val="en-US"/>
-        </w:rPr>
-        <w:t>. Alternative hosts which are compatible with this project.</w:t>
+        <w:t>7.3.2</w:t>
+      </w:r>
+      <w:r>
+        <w:rPr>
+          <w:rFonts w:ascii="Calibri" w:cs="Calibri" w:hAnsi="Calibri" w:eastAsia="Calibri"/>
+          <w:rtl w:val="0"/>
+          <w:lang w:val="en-US"/>
+        </w:rPr>
+        <w:t xml:space="preserve"> Alternative hosts which are compatible with this project.</w:t>
       </w:r>
     </w:p>
     <w:p>
@@ -4572,14 +4572,6 @@
           <w:rtl w:val="0"/>
           <w:lang w:val="en-US"/>
         </w:rPr>
-        <w:t xml:space="preserve">iii. </w:t>
-      </w:r>
-      <w:r>
-        <w:rPr>
-          <w:rFonts w:ascii="Calibri" w:cs="Calibri" w:hAnsi="Calibri" w:eastAsia="Calibri"/>
-          <w:rtl w:val="0"/>
-          <w:lang w:val="en-US"/>
-        </w:rPr>
         <w:t>The other services are developed in this project</w:t>
       </w:r>
     </w:p>
@@ -4606,15 +4598,33 @@
           <w:rtl w:val="0"/>
           <w:lang w:val="en-US"/>
         </w:rPr>
-        <w:t xml:space="preserve"> -</w:t>
-      </w:r>
-      <w:r>
-        <w:rPr>
-          <w:rFonts w:ascii="Calibri" w:cs="Calibri" w:hAnsi="Calibri" w:eastAsia="Calibri"/>
-          <w:rtl w:val="0"/>
-          <w:lang w:val="en-US"/>
-        </w:rPr>
-        <w:t xml:space="preserve"> We use </w:t>
+        <w:t>7.3.3 AWS S3</w:t>
+      </w:r>
+    </w:p>
+    <w:p>
+      <w:pPr>
+        <w:pStyle w:val="Body A"/>
+        <w:ind w:left="785"/>
+        <w:rPr>
+          <w:rFonts w:ascii="Calibri" w:cs="Calibri" w:hAnsi="Calibri" w:eastAsia="Calibri"/>
+        </w:rPr>
+      </w:pPr>
+    </w:p>
+    <w:p>
+      <w:pPr>
+        <w:pStyle w:val="Body A"/>
+        <w:ind w:left="785"/>
+        <w:rPr>
+          <w:rFonts w:ascii="Calibri" w:cs="Calibri" w:hAnsi="Calibri" w:eastAsia="Calibri"/>
+        </w:rPr>
+      </w:pPr>
+      <w:r>
+        <w:rPr>
+          <w:rFonts w:ascii="Calibri" w:cs="Calibri" w:hAnsi="Calibri" w:eastAsia="Calibri"/>
+          <w:rtl w:val="0"/>
+          <w:lang w:val="en-US"/>
+        </w:rPr>
+        <w:t xml:space="preserve">We use </w:t>
       </w:r>
       <w:r>
         <w:rPr>
@@ -4671,19 +4681,834 @@
     </w:p>
     <w:p>
       <w:pPr>
-        <w:pStyle w:val="Body A"/>
-        <w:ind w:left="785"/>
-        <w:rPr>
-          <w:rFonts w:ascii="Calibri" w:cs="Calibri" w:hAnsi="Calibri" w:eastAsia="Calibri"/>
-        </w:rPr>
-      </w:pPr>
-      <w:r>
-        <w:rPr>
-          <w:rFonts w:ascii="Calibri" w:cs="Calibri" w:hAnsi="Calibri" w:eastAsia="Calibri"/>
-          <w:rtl w:val="0"/>
-          <w:lang w:val="en-US"/>
-        </w:rPr>
-        <w:t xml:space="preserve">   all information needed for AWS S3 service</w:t>
+        <w:pStyle w:val="Body"/>
+        <w:ind w:left="567" w:firstLine="0"/>
+        <w:jc w:val="both"/>
+      </w:pPr>
+      <w:r>
+        <w:rPr>
+          <w:rFonts w:ascii="Calibri" w:cs="Calibri" w:hAnsi="Calibri" w:eastAsia="Calibri"/>
+          <w:rtl w:val="0"/>
+          <w:lang w:val="en-US"/>
+        </w:rPr>
+        <w:t xml:space="preserve">Create your own account in BrainTree_sandbox </w:t>
+      </w:r>
+    </w:p>
+    <w:p>
+      <w:pPr>
+        <w:pStyle w:val="Body"/>
+        <w:ind w:left="567" w:firstLine="0"/>
+        <w:jc w:val="both"/>
+      </w:pPr>
+      <w:r>
+        <w:rPr>
+          <w:rFonts w:ascii="Calibri" w:cs="Calibri" w:hAnsi="Calibri" w:eastAsia="Calibri"/>
+          <w:rtl w:val="0"/>
+          <w:lang w:val="en-US"/>
+        </w:rPr>
+        <w:t>Click Account-&gt;my user  find</w:t>
+      </w:r>
+      <w:r>
+        <w:rPr>
+          <w:rFonts w:ascii="Calibri" w:cs="Calibri" w:hAnsi="Calibri" w:eastAsia="Calibri"/>
+          <w:rtl w:val="0"/>
+          <w:lang w:val="en-US"/>
+        </w:rPr>
+        <w:t xml:space="preserve"> ‘</w:t>
+      </w:r>
+      <w:r>
+        <w:rPr>
+          <w:rFonts w:ascii="Calibri" w:cs="Calibri" w:hAnsi="Calibri" w:eastAsia="Calibri"/>
+          <w:rtl w:val="0"/>
+          <w:lang w:val="en-US"/>
+        </w:rPr>
+        <w:t>API Keys, Tokenization Keys, Encryption Keys</w:t>
+      </w:r>
+      <w:r>
+        <w:rPr>
+          <w:rFonts w:ascii="Calibri" w:cs="Calibri" w:hAnsi="Calibri" w:eastAsia="Calibri"/>
+          <w:rtl w:val="0"/>
+          <w:lang w:val="en-US"/>
+        </w:rPr>
+        <w:t xml:space="preserve">’ </w:t>
+      </w:r>
+      <w:r>
+        <w:rPr>
+          <w:rFonts w:ascii="Calibri" w:cs="Calibri" w:hAnsi="Calibri" w:eastAsia="Calibri"/>
+          <w:rtl w:val="0"/>
+          <w:lang w:val="en-US"/>
+        </w:rPr>
+        <w:t>and click View Authorizations</w:t>
+      </w:r>
+    </w:p>
+    <w:p>
+      <w:pPr>
+        <w:pStyle w:val="Body"/>
+        <w:ind w:left="567" w:firstLine="0"/>
+        <w:jc w:val="both"/>
+      </w:pPr>
+      <w:r>
+        <w:rPr>
+          <w:rFonts w:ascii="Calibri" w:cs="Calibri" w:hAnsi="Calibri" w:eastAsia="Calibri"/>
+          <w:rtl w:val="0"/>
+          <w:lang w:val="en-US"/>
+        </w:rPr>
+        <w:t xml:space="preserve">Find </w:t>
+      </w:r>
+      <w:r>
+        <w:rPr>
+          <w:rFonts w:ascii="Calibri" w:cs="Calibri" w:hAnsi="Calibri" w:eastAsia="Calibri"/>
+          <w:rtl w:val="0"/>
+          <w:lang w:val="en-US"/>
+        </w:rPr>
+        <w:t>‘</w:t>
+      </w:r>
+      <w:r>
+        <w:rPr>
+          <w:rFonts w:ascii="Calibri" w:cs="Calibri" w:hAnsi="Calibri" w:eastAsia="Calibri"/>
+          <w:rtl w:val="0"/>
+          <w:lang w:val="en-US"/>
+        </w:rPr>
+        <w:t>Generate New API Key</w:t>
+      </w:r>
+      <w:r>
+        <w:rPr>
+          <w:rFonts w:ascii="Calibri" w:cs="Calibri" w:hAnsi="Calibri" w:eastAsia="Calibri"/>
+          <w:rtl w:val="0"/>
+          <w:lang w:val="en-US"/>
+        </w:rPr>
+        <w:t xml:space="preserve">’ </w:t>
+      </w:r>
+      <w:r>
+        <w:rPr>
+          <w:rFonts w:ascii="Calibri" w:cs="Calibri" w:hAnsi="Calibri" w:eastAsia="Calibri"/>
+          <w:rtl w:val="0"/>
+          <w:lang w:val="en-US"/>
+        </w:rPr>
+        <w:t>Button and New Public Key will be list in a form down below</w:t>
+      </w:r>
+    </w:p>
+    <w:p>
+      <w:pPr>
+        <w:pStyle w:val="Body"/>
+        <w:ind w:left="567" w:firstLine="0"/>
+        <w:jc w:val="both"/>
+      </w:pPr>
+      <w:r>
+        <w:rPr>
+          <w:rFonts w:ascii="Calibri" w:cs="Calibri" w:hAnsi="Calibri" w:eastAsia="Calibri"/>
+          <w:rtl w:val="0"/>
+          <w:lang w:val="en-US"/>
+        </w:rPr>
+        <w:t>Click View, MERCHANT_ID, PUBLIC_KEY, PRIVATE_KEY will be list in another form in new page.</w:t>
+      </w:r>
+    </w:p>
+    <w:p>
+      <w:pPr>
+        <w:pStyle w:val="Body"/>
+        <w:ind w:left="567" w:firstLine="0"/>
+        <w:jc w:val="both"/>
+      </w:pPr>
+      <w:r>
+        <w:rPr>
+          <w:rFonts w:ascii="Calibri" w:cs="Calibri" w:hAnsi="Calibri" w:eastAsia="Calibri"/>
+          <w:u w:val="single"/>
+          <w:rtl w:val="0"/>
+          <w:lang w:val="en-US"/>
+        </w:rPr>
+        <w:t>AMAZON S3 BUCKET CREATION AND SETUP</w:t>
+      </w:r>
+    </w:p>
+    <w:p>
+      <w:pPr>
+        <w:pStyle w:val="Body"/>
+        <w:numPr>
+          <w:ilvl w:val="0"/>
+          <w:numId w:val="6"/>
+        </w:numPr>
+        <w:bidi w:val="0"/>
+        <w:spacing w:line="276" w:lineRule="auto"/>
+        <w:ind w:right="0"/>
+        <w:jc w:val="both"/>
+        <w:rPr>
+          <w:rStyle w:val="None"/>
+          <w:rFonts w:ascii="Calibri" w:cs="Calibri" w:hAnsi="Calibri" w:eastAsia="Calibri"/>
+          <w:shd w:val="clear" w:color="auto" w:fill="ffffff"/>
+          <w:rtl w:val="0"/>
+          <w:lang w:val="en-US"/>
+        </w:rPr>
+      </w:pPr>
+      <w:r>
+        <w:rPr>
+          <w:rFonts w:ascii="Calibri" w:cs="Calibri" w:hAnsi="Calibri" w:eastAsia="Calibri"/>
+          <w:color w:val="444444"/>
+          <w:u w:color="444444"/>
+          <w:shd w:val="clear" w:color="auto" w:fill="ffffff"/>
+          <w:rtl w:val="0"/>
+          <w:lang w:val="en-US"/>
+        </w:rPr>
+        <w:t xml:space="preserve">Sign into the AWS Management Console and open the Amazon S3 console at </w:t>
+      </w:r>
+      <w:r>
+        <w:rPr>
+          <w:rStyle w:val="Hyperlink.1"/>
+          <w:rFonts w:ascii="Calibri" w:cs="Calibri" w:hAnsi="Calibri" w:eastAsia="Calibri"/>
+        </w:rPr>
+        <w:fldChar w:fldCharType="begin" w:fldLock="0"/>
+      </w:r>
+      <w:r>
+        <w:rPr>
+          <w:rStyle w:val="Hyperlink.1"/>
+          <w:rFonts w:ascii="Calibri" w:cs="Calibri" w:hAnsi="Calibri" w:eastAsia="Calibri"/>
+        </w:rPr>
+        <w:instrText xml:space="preserve"> HYPERLINK "https://console.aws.amazon.com/s3"</w:instrText>
+      </w:r>
+      <w:r>
+        <w:rPr>
+          <w:rStyle w:val="Hyperlink.1"/>
+          <w:rFonts w:ascii="Calibri" w:cs="Calibri" w:hAnsi="Calibri" w:eastAsia="Calibri"/>
+        </w:rPr>
+        <w:fldChar w:fldCharType="separate" w:fldLock="0"/>
+      </w:r>
+      <w:r>
+        <w:rPr>
+          <w:rStyle w:val="Hyperlink.1"/>
+          <w:rFonts w:ascii="Calibri" w:cs="Calibri" w:hAnsi="Calibri" w:eastAsia="Calibri"/>
+          <w:rtl w:val="0"/>
+          <w:lang w:val="en-US"/>
+        </w:rPr>
+        <w:t>https://console.aws.amazon.com/s3</w:t>
+      </w:r>
+      <w:r>
+        <w:rPr>
+          <w:rFonts w:ascii="Calibri" w:cs="Calibri" w:hAnsi="Calibri" w:eastAsia="Calibri"/>
+        </w:rPr>
+        <w:fldChar w:fldCharType="end" w:fldLock="0"/>
+      </w:r>
+      <w:r>
+        <w:rPr>
+          <w:rStyle w:val="None"/>
+          <w:rFonts w:ascii="Calibri" w:cs="Calibri" w:hAnsi="Calibri" w:eastAsia="Calibri"/>
+          <w:color w:val="444444"/>
+          <w:u w:color="444444"/>
+          <w:shd w:val="clear" w:color="auto" w:fill="ffffff"/>
+          <w:rtl w:val="0"/>
+        </w:rPr>
+        <w:t>.</w:t>
+      </w:r>
+    </w:p>
+    <w:p>
+      <w:pPr>
+        <w:pStyle w:val="Body"/>
+        <w:numPr>
+          <w:ilvl w:val="0"/>
+          <w:numId w:val="6"/>
+        </w:numPr>
+        <w:bidi w:val="0"/>
+        <w:spacing w:line="276" w:lineRule="auto"/>
+        <w:ind w:right="0"/>
+        <w:jc w:val="both"/>
+        <w:rPr>
+          <w:rStyle w:val="None"/>
+          <w:rFonts w:ascii="Calibri" w:cs="Calibri" w:hAnsi="Calibri" w:eastAsia="Calibri"/>
+          <w:color w:val="444444"/>
+          <w:u w:color="444444"/>
+          <w:shd w:val="clear" w:color="auto" w:fill="ffffff"/>
+          <w:rtl w:val="0"/>
+          <w:lang w:val="de-DE"/>
+        </w:rPr>
+      </w:pPr>
+      <w:r>
+        <w:rPr>
+          <w:rStyle w:val="None"/>
+          <w:rFonts w:ascii="Calibri" w:cs="Calibri" w:hAnsi="Calibri" w:eastAsia="Calibri"/>
+          <w:color w:val="444444"/>
+          <w:u w:color="444444"/>
+          <w:shd w:val="clear" w:color="auto" w:fill="ffffff"/>
+          <w:rtl w:val="0"/>
+          <w:lang w:val="de-DE"/>
+        </w:rPr>
+        <w:t xml:space="preserve">Click </w:t>
+      </w:r>
+      <w:r>
+        <w:rPr>
+          <w:rStyle w:val="None"/>
+          <w:rFonts w:ascii="Calibri" w:cs="Calibri" w:hAnsi="Calibri" w:eastAsia="Calibri"/>
+          <w:b w:val="1"/>
+          <w:bCs w:val="1"/>
+          <w:color w:val="444444"/>
+          <w:u w:color="444444"/>
+          <w:shd w:val="clear" w:color="auto" w:fill="ffffff"/>
+          <w:rtl w:val="0"/>
+          <w:lang w:val="en-US"/>
+        </w:rPr>
+        <w:t>Create Bucket</w:t>
+      </w:r>
+      <w:r>
+        <w:rPr>
+          <w:rStyle w:val="None"/>
+          <w:rFonts w:ascii="Calibri" w:cs="Calibri" w:hAnsi="Calibri" w:eastAsia="Calibri"/>
+          <w:color w:val="444444"/>
+          <w:u w:color="444444"/>
+          <w:shd w:val="clear" w:color="auto" w:fill="ffffff"/>
+          <w:rtl w:val="0"/>
+        </w:rPr>
+        <w:t>.</w:t>
+      </w:r>
+    </w:p>
+    <w:p>
+      <w:pPr>
+        <w:pStyle w:val="Body"/>
+        <w:spacing w:line="276" w:lineRule="auto"/>
+        <w:ind w:left="255" w:firstLine="285"/>
+        <w:jc w:val="both"/>
+      </w:pPr>
+      <w:r>
+        <w:drawing>
+          <wp:inline distT="0" distB="0" distL="0" distR="0">
+            <wp:extent cx="4762500" cy="2857500"/>
+            <wp:effectExtent l="0" t="0" r="0" b="0"/>
+            <wp:docPr id="1073741827" name="officeArt object"/>
+            <wp:cNvGraphicFramePr/>
+            <a:graphic xmlns:a="http://schemas.openxmlformats.org/drawingml/2006/main">
+              <a:graphicData uri="http://schemas.openxmlformats.org/drawingml/2006/picture">
+                <pic:pic xmlns:pic="http://schemas.openxmlformats.org/drawingml/2006/picture">
+                  <pic:nvPicPr>
+                    <pic:cNvPr id="1073741827" name="image6.png"/>
+                    <pic:cNvPicPr>
+                      <a:picLocks noChangeAspect="1"/>
+                    </pic:cNvPicPr>
+                  </pic:nvPicPr>
+                  <pic:blipFill>
+                    <a:blip r:embed="rId5">
+                      <a:extLst/>
+                    </a:blip>
+                    <a:stretch>
+                      <a:fillRect/>
+                    </a:stretch>
+                  </pic:blipFill>
+                  <pic:spPr>
+                    <a:xfrm>
+                      <a:off x="0" y="0"/>
+                      <a:ext cx="4762500" cy="2857500"/>
+                    </a:xfrm>
+                    <a:prstGeom prst="rect">
+                      <a:avLst/>
+                    </a:prstGeom>
+                    <a:ln w="12700" cap="flat">
+                      <a:noFill/>
+                      <a:miter lim="400000"/>
+                    </a:ln>
+                    <a:effectLst/>
+                  </pic:spPr>
+                </pic:pic>
+              </a:graphicData>
+            </a:graphic>
+          </wp:inline>
+        </w:drawing>
+      </w:r>
+    </w:p>
+    <w:p>
+      <w:pPr>
+        <w:pStyle w:val="Body"/>
+        <w:spacing w:line="276" w:lineRule="auto"/>
+        <w:ind w:left="255" w:firstLine="0"/>
+        <w:jc w:val="both"/>
+      </w:pPr>
+      <w:r>
+        <w:rPr>
+          <w:rStyle w:val="None"/>
+          <w:rFonts w:ascii="Calibri" w:cs="Calibri" w:hAnsi="Calibri" w:eastAsia="Calibri"/>
+          <w:color w:val="444444"/>
+          <w:u w:color="444444"/>
+          <w:shd w:val="clear" w:color="auto" w:fill="ffffff"/>
+          <w:rtl w:val="0"/>
+          <w:lang w:val="en-US"/>
+        </w:rPr>
+        <w:t xml:space="preserve">  3.   In the </w:t>
+      </w:r>
+      <w:r>
+        <w:rPr>
+          <w:rStyle w:val="None"/>
+          <w:rFonts w:ascii="Calibri" w:cs="Calibri" w:hAnsi="Calibri" w:eastAsia="Calibri"/>
+          <w:b w:val="1"/>
+          <w:bCs w:val="1"/>
+          <w:color w:val="444444"/>
+          <w:u w:color="444444"/>
+          <w:shd w:val="clear" w:color="auto" w:fill="ffffff"/>
+          <w:rtl w:val="0"/>
+          <w:lang w:val="en-US"/>
+        </w:rPr>
+        <w:t>Create a Bucket</w:t>
+      </w:r>
+      <w:r>
+        <w:rPr>
+          <w:rStyle w:val="None"/>
+          <w:rFonts w:ascii="Calibri" w:cs="Calibri" w:hAnsi="Calibri" w:eastAsia="Calibri"/>
+          <w:color w:val="444444"/>
+          <w:u w:color="444444"/>
+          <w:shd w:val="clear" w:color="auto" w:fill="ffffff"/>
+          <w:rtl w:val="0"/>
+          <w:lang w:val="en-US"/>
+        </w:rPr>
+        <w:t xml:space="preserve"> dialog box, in the </w:t>
+      </w:r>
+      <w:r>
+        <w:rPr>
+          <w:rStyle w:val="None"/>
+          <w:rFonts w:ascii="Calibri" w:cs="Calibri" w:hAnsi="Calibri" w:eastAsia="Calibri"/>
+          <w:b w:val="1"/>
+          <w:bCs w:val="1"/>
+          <w:color w:val="444444"/>
+          <w:u w:color="444444"/>
+          <w:shd w:val="clear" w:color="auto" w:fill="ffffff"/>
+          <w:rtl w:val="0"/>
+          <w:lang w:val="en-US"/>
+        </w:rPr>
+        <w:t>Bucket Name</w:t>
+      </w:r>
+      <w:r>
+        <w:rPr>
+          <w:rStyle w:val="None"/>
+          <w:rFonts w:ascii="Calibri" w:cs="Calibri" w:hAnsi="Calibri" w:eastAsia="Calibri"/>
+          <w:color w:val="444444"/>
+          <w:u w:color="444444"/>
+          <w:shd w:val="clear" w:color="auto" w:fill="ffffff"/>
+          <w:rtl w:val="0"/>
+          <w:lang w:val="en-US"/>
+        </w:rPr>
+        <w:t xml:space="preserve"> box, enter a bucket name.</w:t>
+      </w:r>
+    </w:p>
+    <w:p>
+      <w:pPr>
+        <w:pStyle w:val="Body"/>
+        <w:spacing w:line="276" w:lineRule="auto"/>
+        <w:ind w:left="405" w:firstLine="285"/>
+        <w:jc w:val="both"/>
+      </w:pPr>
+      <w:r>
+        <w:rPr>
+          <w:rStyle w:val="None"/>
+          <w:rFonts w:ascii="Calibri" w:cs="Calibri" w:hAnsi="Calibri" w:eastAsia="Calibri"/>
+          <w:color w:val="444444"/>
+          <w:u w:color="444444"/>
+          <w:shd w:val="clear" w:color="auto" w:fill="ffffff"/>
+          <w:rtl w:val="0"/>
+          <w:lang w:val="en-US"/>
+        </w:rPr>
+        <w:t xml:space="preserve">The bucket name you choose must be unique across all existing bucket names in Amazon S3. One way to help ensure uniqueness is to prefix your bucket names with the name of your organization. Bucket names must comply with certain rules. For more information, see </w:t>
+      </w:r>
+      <w:r>
+        <w:rPr>
+          <w:rStyle w:val="Hyperlink.2"/>
+        </w:rPr>
+        <w:fldChar w:fldCharType="begin" w:fldLock="0"/>
+      </w:r>
+      <w:r>
+        <w:rPr>
+          <w:rStyle w:val="Hyperlink.2"/>
+        </w:rPr>
+        <w:instrText xml:space="preserve"> HYPERLINK "http://docs.aws.amazon.com/AmazonS3/latest/dev/BucketRestrictions.html"</w:instrText>
+      </w:r>
+      <w:r>
+        <w:rPr>
+          <w:rStyle w:val="Hyperlink.2"/>
+        </w:rPr>
+        <w:fldChar w:fldCharType="separate" w:fldLock="0"/>
+      </w:r>
+      <w:r>
+        <w:rPr>
+          <w:rStyle w:val="Hyperlink.2"/>
+          <w:rtl w:val="0"/>
+          <w:lang w:val="en-US"/>
+        </w:rPr>
+        <w:t>Bucket Restrictions and Limitations</w:t>
+      </w:r>
+      <w:r>
+        <w:rPr/>
+        <w:fldChar w:fldCharType="end" w:fldLock="0"/>
+      </w:r>
+      <w:r>
+        <w:rPr>
+          <w:rStyle w:val="None"/>
+          <w:rFonts w:ascii="Calibri" w:cs="Calibri" w:hAnsi="Calibri" w:eastAsia="Calibri"/>
+          <w:color w:val="444444"/>
+          <w:u w:color="444444"/>
+          <w:shd w:val="clear" w:color="auto" w:fill="ffffff"/>
+          <w:rtl w:val="0"/>
+          <w:lang w:val="en-US"/>
+        </w:rPr>
+        <w:t xml:space="preserve"> in the </w:t>
+      </w:r>
+      <w:r>
+        <w:rPr>
+          <w:rStyle w:val="None"/>
+          <w:rFonts w:ascii="Calibri" w:cs="Calibri" w:hAnsi="Calibri" w:eastAsia="Calibri"/>
+          <w:i w:val="1"/>
+          <w:iCs w:val="1"/>
+          <w:color w:val="444444"/>
+          <w:u w:color="444444"/>
+          <w:shd w:val="clear" w:color="auto" w:fill="ffffff"/>
+          <w:rtl w:val="0"/>
+          <w:lang w:val="en-US"/>
+        </w:rPr>
+        <w:t>Amazon Simple Storage Service Developer Guide</w:t>
+      </w:r>
+      <w:r>
+        <w:rPr>
+          <w:rStyle w:val="None"/>
+          <w:rFonts w:ascii="Calibri" w:cs="Calibri" w:hAnsi="Calibri" w:eastAsia="Calibri"/>
+          <w:color w:val="444444"/>
+          <w:u w:color="444444"/>
+          <w:shd w:val="clear" w:color="auto" w:fill="ffffff"/>
+          <w:rtl w:val="0"/>
+        </w:rPr>
+        <w:t>.</w:t>
+      </w:r>
+    </w:p>
+    <w:p>
+      <w:pPr>
+        <w:pStyle w:val="Body"/>
+        <w:spacing w:line="276" w:lineRule="auto"/>
+        <w:ind w:left="405" w:firstLine="285"/>
+        <w:jc w:val="both"/>
+      </w:pPr>
+      <w:r>
+        <w:rPr>
+          <w:rStyle w:val="None"/>
+          <w:rFonts w:ascii="Calibri" w:cs="Calibri" w:hAnsi="Calibri" w:eastAsia="Calibri"/>
+          <w:b w:val="1"/>
+          <w:bCs w:val="1"/>
+          <w:color w:val="444444"/>
+          <w:u w:color="444444"/>
+          <w:shd w:val="clear" w:color="auto" w:fill="ffffff"/>
+          <w:rtl w:val="0"/>
+          <w:lang w:val="de-DE"/>
+        </w:rPr>
+        <w:t>Note:</w:t>
+      </w:r>
+      <w:r>
+        <w:rPr>
+          <w:rStyle w:val="None"/>
+          <w:rFonts w:ascii="Calibri" w:cs="Calibri" w:hAnsi="Calibri" w:eastAsia="Calibri"/>
+          <w:color w:val="444444"/>
+          <w:u w:color="444444"/>
+          <w:shd w:val="clear" w:color="auto" w:fill="ffffff"/>
+          <w:rtl w:val="0"/>
+          <w:lang w:val="en-US"/>
+        </w:rPr>
+        <w:t>After you create a bucket, you cannot change its name. In addition, the bucket name is visible in the URL that points to the objects stored in the bucket. Ensure that the bucket name you choose is appropriate.</w:t>
+      </w:r>
+    </w:p>
+    <w:p>
+      <w:pPr>
+        <w:pStyle w:val="Body"/>
+        <w:spacing w:line="276" w:lineRule="auto"/>
+        <w:ind w:left="405" w:firstLine="0"/>
+        <w:jc w:val="both"/>
+      </w:pPr>
+      <w:r>
+        <w:rPr>
+          <w:rStyle w:val="None"/>
+          <w:rFonts w:ascii="Calibri" w:cs="Calibri" w:hAnsi="Calibri" w:eastAsia="Calibri"/>
+          <w:color w:val="444444"/>
+          <w:u w:color="444444"/>
+          <w:shd w:val="clear" w:color="auto" w:fill="ffffff"/>
+          <w:rtl w:val="0"/>
+          <w:lang w:val="en-US"/>
+        </w:rPr>
+        <w:t xml:space="preserve">4. In the </w:t>
+      </w:r>
+      <w:r>
+        <w:rPr>
+          <w:rStyle w:val="None"/>
+          <w:rFonts w:ascii="Calibri" w:cs="Calibri" w:hAnsi="Calibri" w:eastAsia="Calibri"/>
+          <w:b w:val="1"/>
+          <w:bCs w:val="1"/>
+          <w:color w:val="444444"/>
+          <w:u w:color="444444"/>
+          <w:shd w:val="clear" w:color="auto" w:fill="ffffff"/>
+          <w:rtl w:val="0"/>
+          <w:lang w:val="it-IT"/>
+        </w:rPr>
+        <w:t>Region</w:t>
+      </w:r>
+      <w:r>
+        <w:rPr>
+          <w:rStyle w:val="None"/>
+          <w:rFonts w:ascii="Calibri" w:cs="Calibri" w:hAnsi="Calibri" w:eastAsia="Calibri"/>
+          <w:color w:val="444444"/>
+          <w:u w:color="444444"/>
+          <w:shd w:val="clear" w:color="auto" w:fill="ffffff"/>
+          <w:rtl w:val="0"/>
+          <w:lang w:val="en-US"/>
+        </w:rPr>
+        <w:t xml:space="preserve"> box, select a region. For this exercise, select </w:t>
+      </w:r>
+      <w:r>
+        <w:rPr>
+          <w:rStyle w:val="None"/>
+          <w:rFonts w:ascii="Calibri" w:cs="Calibri" w:hAnsi="Calibri" w:eastAsia="Calibri"/>
+          <w:b w:val="1"/>
+          <w:bCs w:val="1"/>
+          <w:color w:val="444444"/>
+          <w:u w:color="444444"/>
+          <w:shd w:val="clear" w:color="auto" w:fill="ffffff"/>
+          <w:rtl w:val="0"/>
+          <w:lang w:val="nl-NL"/>
+        </w:rPr>
+        <w:t>Oregon</w:t>
+      </w:r>
+      <w:r>
+        <w:rPr>
+          <w:rStyle w:val="None"/>
+          <w:rFonts w:ascii="Calibri" w:cs="Calibri" w:hAnsi="Calibri" w:eastAsia="Calibri"/>
+          <w:color w:val="444444"/>
+          <w:u w:color="444444"/>
+          <w:shd w:val="clear" w:color="auto" w:fill="ffffff"/>
+          <w:rtl w:val="0"/>
+          <w:lang w:val="en-US"/>
+        </w:rPr>
+        <w:t xml:space="preserve"> from the drop-down list.</w:t>
+      </w:r>
+    </w:p>
+    <w:p>
+      <w:pPr>
+        <w:pStyle w:val="Body"/>
+        <w:spacing w:line="276" w:lineRule="auto"/>
+        <w:ind w:left="405" w:firstLine="0"/>
+        <w:jc w:val="both"/>
+      </w:pPr>
+      <w:r>
+        <w:rPr>
+          <w:rStyle w:val="None"/>
+          <w:rFonts w:ascii="Calibri" w:cs="Calibri" w:hAnsi="Calibri" w:eastAsia="Calibri"/>
+          <w:color w:val="444444"/>
+          <w:u w:color="444444"/>
+          <w:shd w:val="clear" w:color="auto" w:fill="ffffff"/>
+          <w:rtl w:val="0"/>
+          <w:lang w:val="en-US"/>
+        </w:rPr>
+        <w:t xml:space="preserve">You can choose a region to optimize latency, minimize costs, or address regulatory requirements. Objects stored in a region never leave that region unless you explicitly transfer them to another region. For more information about regions, see </w:t>
+      </w:r>
+      <w:r>
+        <w:rPr>
+          <w:rStyle w:val="Hyperlink.2"/>
+        </w:rPr>
+        <w:fldChar w:fldCharType="begin" w:fldLock="0"/>
+      </w:r>
+      <w:r>
+        <w:rPr>
+          <w:rStyle w:val="Hyperlink.2"/>
+        </w:rPr>
+        <w:instrText xml:space="preserve"> HYPERLINK "http://docs.aws.amazon.com/AmazonS3/latest/dev/UsingBucket.html#access-bucket-intro"</w:instrText>
+      </w:r>
+      <w:r>
+        <w:rPr>
+          <w:rStyle w:val="Hyperlink.2"/>
+        </w:rPr>
+        <w:fldChar w:fldCharType="separate" w:fldLock="0"/>
+      </w:r>
+      <w:r>
+        <w:rPr>
+          <w:rStyle w:val="Hyperlink.2"/>
+          <w:rtl w:val="0"/>
+          <w:lang w:val="en-US"/>
+        </w:rPr>
+        <w:t>Accessing a Bucket</w:t>
+      </w:r>
+      <w:r>
+        <w:rPr/>
+        <w:fldChar w:fldCharType="end" w:fldLock="0"/>
+      </w:r>
+      <w:r>
+        <w:rPr>
+          <w:rStyle w:val="None"/>
+          <w:rFonts w:ascii="Calibri" w:cs="Calibri" w:hAnsi="Calibri" w:eastAsia="Calibri"/>
+          <w:color w:val="444444"/>
+          <w:u w:color="444444"/>
+          <w:shd w:val="clear" w:color="auto" w:fill="ffffff"/>
+          <w:rtl w:val="0"/>
+          <w:lang w:val="en-US"/>
+        </w:rPr>
+        <w:t xml:space="preserve"> in the </w:t>
+      </w:r>
+      <w:r>
+        <w:rPr>
+          <w:rStyle w:val="None"/>
+          <w:rFonts w:ascii="Calibri" w:cs="Calibri" w:hAnsi="Calibri" w:eastAsia="Calibri"/>
+          <w:i w:val="1"/>
+          <w:iCs w:val="1"/>
+          <w:color w:val="444444"/>
+          <w:u w:color="444444"/>
+          <w:shd w:val="clear" w:color="auto" w:fill="ffffff"/>
+          <w:rtl w:val="0"/>
+          <w:lang w:val="en-US"/>
+        </w:rPr>
+        <w:t>Amazon Simple Storage Service Developer Guide</w:t>
+      </w:r>
+      <w:r>
+        <w:rPr>
+          <w:rStyle w:val="None"/>
+          <w:rFonts w:ascii="Calibri" w:cs="Calibri" w:hAnsi="Calibri" w:eastAsia="Calibri"/>
+          <w:color w:val="444444"/>
+          <w:u w:color="444444"/>
+          <w:shd w:val="clear" w:color="auto" w:fill="ffffff"/>
+          <w:rtl w:val="0"/>
+        </w:rPr>
+        <w:t>.</w:t>
+      </w:r>
+    </w:p>
+    <w:p>
+      <w:pPr>
+        <w:pStyle w:val="Body"/>
+        <w:spacing w:line="276" w:lineRule="auto"/>
+        <w:ind w:left="405" w:firstLine="0"/>
+        <w:jc w:val="both"/>
+      </w:pPr>
+    </w:p>
+    <w:p>
+      <w:pPr>
+        <w:pStyle w:val="Body"/>
+        <w:spacing w:line="276" w:lineRule="auto"/>
+        <w:ind w:left="405" w:firstLine="0"/>
+        <w:jc w:val="both"/>
+      </w:pPr>
+      <w:r>
+        <w:rPr>
+          <w:rStyle w:val="None"/>
+          <w:rFonts w:ascii="Calibri" w:cs="Calibri" w:hAnsi="Calibri" w:eastAsia="Calibri"/>
+          <w:color w:val="444444"/>
+          <w:u w:color="444444"/>
+          <w:shd w:val="clear" w:color="auto" w:fill="ffffff"/>
+          <w:rtl w:val="0"/>
+          <w:lang w:val="de-DE"/>
+        </w:rPr>
+        <w:t xml:space="preserve">5.   Click </w:t>
+      </w:r>
+      <w:r>
+        <w:rPr>
+          <w:rStyle w:val="None"/>
+          <w:rFonts w:ascii="Calibri" w:cs="Calibri" w:hAnsi="Calibri" w:eastAsia="Calibri"/>
+          <w:b w:val="1"/>
+          <w:bCs w:val="1"/>
+          <w:color w:val="444444"/>
+          <w:u w:color="444444"/>
+          <w:shd w:val="clear" w:color="auto" w:fill="ffffff"/>
+          <w:rtl w:val="0"/>
+          <w:lang w:val="en-US"/>
+        </w:rPr>
+        <w:t>Create</w:t>
+      </w:r>
+      <w:r>
+        <w:rPr>
+          <w:rStyle w:val="None"/>
+          <w:rFonts w:ascii="Calibri" w:cs="Calibri" w:hAnsi="Calibri" w:eastAsia="Calibri"/>
+          <w:color w:val="444444"/>
+          <w:u w:color="444444"/>
+          <w:shd w:val="clear" w:color="auto" w:fill="ffffff"/>
+          <w:rtl w:val="0"/>
+        </w:rPr>
+        <w:t>.</w:t>
+      </w:r>
+    </w:p>
+    <w:p>
+      <w:pPr>
+        <w:pStyle w:val="Body"/>
+        <w:spacing w:line="276" w:lineRule="auto"/>
+        <w:ind w:left="405" w:firstLine="0"/>
+        <w:jc w:val="both"/>
+      </w:pPr>
+      <w:r>
+        <w:rPr>
+          <w:rStyle w:val="None"/>
+          <w:rFonts w:ascii="Calibri" w:cs="Calibri" w:hAnsi="Calibri" w:eastAsia="Calibri"/>
+          <w:color w:val="444444"/>
+          <w:u w:color="444444"/>
+          <w:shd w:val="clear" w:color="auto" w:fill="ffffff"/>
+          <w:rtl w:val="0"/>
+          <w:lang w:val="en-US"/>
+        </w:rPr>
+        <w:t xml:space="preserve">When Amazon S3 successfully creates your bucket, the console displays your empty bucket in the </w:t>
+      </w:r>
+      <w:r>
+        <w:rPr>
+          <w:rStyle w:val="None"/>
+          <w:rFonts w:ascii="Calibri" w:cs="Calibri" w:hAnsi="Calibri" w:eastAsia="Calibri"/>
+          <w:b w:val="1"/>
+          <w:bCs w:val="1"/>
+          <w:color w:val="444444"/>
+          <w:u w:color="444444"/>
+          <w:shd w:val="clear" w:color="auto" w:fill="ffffff"/>
+          <w:rtl w:val="0"/>
+          <w:lang w:val="en-US"/>
+        </w:rPr>
+        <w:t>Buckets</w:t>
+      </w:r>
+      <w:r>
+        <w:rPr>
+          <w:rStyle w:val="None"/>
+          <w:rFonts w:ascii="Calibri" w:cs="Calibri" w:hAnsi="Calibri" w:eastAsia="Calibri"/>
+          <w:color w:val="444444"/>
+          <w:u w:color="444444"/>
+          <w:shd w:val="clear" w:color="auto" w:fill="ffffff"/>
+          <w:rtl w:val="0"/>
+          <w:lang w:val="it-IT"/>
+        </w:rPr>
+        <w:t xml:space="preserve"> panel.</w:t>
+      </w:r>
+    </w:p>
+    <w:p>
+      <w:pPr>
+        <w:pStyle w:val="Body"/>
+        <w:spacing w:line="276" w:lineRule="auto"/>
+        <w:ind w:left="255" w:firstLine="285"/>
+        <w:jc w:val="both"/>
+      </w:pPr>
+      <w:r>
+        <w:drawing>
+          <wp:inline distT="0" distB="0" distL="0" distR="0">
+            <wp:extent cx="5186363" cy="2957514"/>
+            <wp:effectExtent l="0" t="0" r="0" b="0"/>
+            <wp:docPr id="1073741828" name="officeArt object"/>
+            <wp:cNvGraphicFramePr/>
+            <a:graphic xmlns:a="http://schemas.openxmlformats.org/drawingml/2006/main">
+              <a:graphicData uri="http://schemas.openxmlformats.org/drawingml/2006/picture">
+                <pic:pic xmlns:pic="http://schemas.openxmlformats.org/drawingml/2006/picture">
+                  <pic:nvPicPr>
+                    <pic:cNvPr id="1073741828" name="image7.png"/>
+                    <pic:cNvPicPr>
+                      <a:picLocks noChangeAspect="1"/>
+                    </pic:cNvPicPr>
+                  </pic:nvPicPr>
+                  <pic:blipFill>
+                    <a:blip r:embed="rId6">
+                      <a:extLst/>
+                    </a:blip>
+                    <a:stretch>
+                      <a:fillRect/>
+                    </a:stretch>
+                  </pic:blipFill>
+                  <pic:spPr>
+                    <a:xfrm>
+                      <a:off x="0" y="0"/>
+                      <a:ext cx="5186363" cy="2957514"/>
+                    </a:xfrm>
+                    <a:prstGeom prst="rect">
+                      <a:avLst/>
+                    </a:prstGeom>
+                    <a:ln w="12700" cap="flat">
+                      <a:noFill/>
+                      <a:miter lim="400000"/>
+                    </a:ln>
+                    <a:effectLst/>
+                  </pic:spPr>
+                </pic:pic>
+              </a:graphicData>
+            </a:graphic>
+          </wp:inline>
+        </w:drawing>
       </w:r>
     </w:p>
     <w:p>
@@ -4694,63 +5519,17 @@
           <w:numId w:val="4"/>
         </w:numPr>
         <w:rPr>
-          <w:rFonts w:ascii="Calibri" w:cs="Calibri" w:hAnsi="Calibri" w:eastAsia="Calibri"/>
-        </w:rPr>
-      </w:pPr>
-      <w:r>
-        <w:rPr>
-          <w:rFonts w:ascii="Calibri" w:cs="Calibri" w:hAnsi="Calibri" w:eastAsia="Calibri"/>
-          <w:rtl w:val="0"/>
-          <w:lang w:val="en-US"/>
-        </w:rPr>
-        <w:t xml:space="preserve"> S3 bucket name</w:t>
-      </w:r>
-    </w:p>
-    <w:p>
-      <w:pPr>
-        <w:pStyle w:val="Body A"/>
-        <w:numPr>
-          <w:ilvl w:val="2"/>
-          <w:numId w:val="4"/>
-        </w:numPr>
-        <w:rPr>
-          <w:rFonts w:ascii="Calibri" w:cs="Calibri" w:hAnsi="Calibri" w:eastAsia="Calibri"/>
-        </w:rPr>
-      </w:pPr>
-      <w:r>
-        <w:rPr>
-          <w:rFonts w:ascii="Calibri" w:cs="Calibri" w:hAnsi="Calibri" w:eastAsia="Calibri"/>
-          <w:rtl w:val="0"/>
-          <w:lang w:val="en-US"/>
-        </w:rPr>
-        <w:t>AWS ACCESS KEY ID</w:t>
-      </w:r>
-    </w:p>
-    <w:p>
-      <w:pPr>
-        <w:pStyle w:val="Body A"/>
-        <w:numPr>
-          <w:ilvl w:val="2"/>
-          <w:numId w:val="4"/>
-        </w:numPr>
-        <w:rPr>
-          <w:rFonts w:ascii="Calibri" w:cs="Calibri" w:hAnsi="Calibri" w:eastAsia="Calibri"/>
-        </w:rPr>
-      </w:pPr>
-      <w:r>
-        <w:rPr>
-          <w:rFonts w:ascii="Calibri" w:cs="Calibri" w:hAnsi="Calibri" w:eastAsia="Calibri"/>
-          <w:rtl w:val="0"/>
-          <w:lang w:val="en-US"/>
-        </w:rPr>
-        <w:t>AWS SECRET ACCESS KEY</w:t>
-      </w:r>
+          <w:rStyle w:val="None"/>
+          <w:rFonts w:ascii="Calibri" w:cs="Calibri" w:hAnsi="Calibri" w:eastAsia="Calibri"/>
+        </w:rPr>
+      </w:pPr>
     </w:p>
     <w:p>
       <w:pPr>
         <w:pStyle w:val="Body A"/>
         <w:ind w:left="785"/>
         <w:rPr>
+          <w:rStyle w:val="None"/>
           <w:rFonts w:ascii="Calibri" w:cs="Calibri" w:hAnsi="Calibri" w:eastAsia="Calibri"/>
         </w:rPr>
       </w:pPr>
@@ -4760,77 +5539,1397 @@
         <w:pStyle w:val="Body A"/>
         <w:ind w:left="785"/>
         <w:rPr>
-          <w:rFonts w:ascii="Calibri" w:cs="Calibri" w:hAnsi="Calibri" w:eastAsia="Calibri"/>
-        </w:rPr>
-      </w:pPr>
-      <w:r>
-        <w:rPr>
-          <w:rFonts w:ascii="Calibri" w:cs="Calibri" w:hAnsi="Calibri" w:eastAsia="Calibri"/>
-          <w:rtl w:val="0"/>
-          <w:lang w:val="en-US"/>
-        </w:rPr>
-        <w:t xml:space="preserve"> -</w:t>
-      </w:r>
-      <w:r>
-        <w:rPr>
-          <w:rFonts w:ascii="Calibri" w:cs="Calibri" w:hAnsi="Calibri" w:eastAsia="Calibri"/>
-          <w:rtl w:val="0"/>
-          <w:lang w:val="en-US"/>
-        </w:rPr>
-        <w:t xml:space="preserve"> </w:t>
-      </w:r>
-      <w:r>
-        <w:rPr>
+          <w:rStyle w:val="None"/>
           <w:rFonts w:ascii="Calibri" w:cs="Calibri" w:hAnsi="Calibri" w:eastAsia="Calibri"/>
           <w:b w:val="1"/>
           <w:bCs w:val="1"/>
-          <w:rtl w:val="0"/>
-          <w:lang w:val="en-US"/>
-        </w:rPr>
-        <w:t>Facebook login app</w:t>
-      </w:r>
-    </w:p>
-    <w:p>
-      <w:pPr>
-        <w:pStyle w:val="Body A"/>
-        <w:ind w:left="785"/>
-        <w:rPr>
-          <w:rFonts w:ascii="Calibri" w:cs="Calibri" w:hAnsi="Calibri" w:eastAsia="Calibri"/>
-        </w:rPr>
-      </w:pPr>
-    </w:p>
-    <w:p>
-      <w:pPr>
-        <w:pStyle w:val="Body A"/>
-        <w:ind w:left="785"/>
-        <w:rPr>
-          <w:rFonts w:ascii="Calibri" w:cs="Calibri" w:hAnsi="Calibri" w:eastAsia="Calibri"/>
-        </w:rPr>
-      </w:pPr>
-      <w:r>
-        <w:rPr>
-          <w:rFonts w:ascii="Calibri" w:cs="Calibri" w:hAnsi="Calibri" w:eastAsia="Calibri"/>
-          <w:rtl w:val="0"/>
-          <w:lang w:val="en-US"/>
-        </w:rPr>
-        <w:t xml:space="preserve"> -</w:t>
-      </w:r>
-      <w:r>
-        <w:rPr>
-          <w:rFonts w:ascii="Calibri" w:cs="Calibri" w:hAnsi="Calibri" w:eastAsia="Calibri"/>
-          <w:rtl w:val="0"/>
-          <w:lang w:val="en-US"/>
-        </w:rPr>
-        <w:t xml:space="preserve"> </w:t>
-      </w:r>
-      <w:r>
-        <w:rPr>
+        </w:rPr>
+      </w:pPr>
+      <w:r>
+        <w:rPr>
+          <w:rStyle w:val="None"/>
+          <w:rFonts w:ascii="Calibri" w:cs="Calibri" w:hAnsi="Calibri" w:eastAsia="Calibri"/>
+          <w:rtl w:val="0"/>
+          <w:lang w:val="en-US"/>
+        </w:rPr>
+        <w:t xml:space="preserve"> 7.3.4 </w:t>
+      </w:r>
+      <w:r>
+        <w:rPr>
+          <w:rStyle w:val="None"/>
           <w:rFonts w:ascii="Calibri" w:cs="Calibri" w:hAnsi="Calibri" w:eastAsia="Calibri"/>
           <w:b w:val="1"/>
           <w:bCs w:val="1"/>
           <w:rtl w:val="0"/>
           <w:lang w:val="en-US"/>
         </w:rPr>
+        <w:t>Facebook login app</w:t>
+      </w:r>
+    </w:p>
+    <w:p>
+      <w:pPr>
+        <w:pStyle w:val="Body A"/>
+        <w:ind w:left="785"/>
+        <w:rPr>
+          <w:rStyle w:val="None"/>
+          <w:rFonts w:ascii="Calibri" w:cs="Calibri" w:hAnsi="Calibri" w:eastAsia="Calibri"/>
+        </w:rPr>
+      </w:pPr>
+    </w:p>
+    <w:p>
+      <w:pPr>
+        <w:pStyle w:val="Body"/>
+        <w:ind w:left="567" w:firstLine="0"/>
+        <w:jc w:val="both"/>
+      </w:pPr>
+      <w:r>
+        <w:rPr>
+          <w:rStyle w:val="None"/>
+          <w:rFonts w:ascii="Calibri" w:cs="Calibri" w:hAnsi="Calibri" w:eastAsia="Calibri"/>
+          <w:rtl w:val="0"/>
+        </w:rPr>
+        <w:tab/>
+        <w:t xml:space="preserve">  </w:t>
+        <w:tab/>
+      </w:r>
+      <w:r>
+        <w:rPr>
+          <w:rStyle w:val="None"/>
+          <w:rFonts w:ascii="Arial" w:hAnsi="Arial"/>
+          <w:color w:val="20375f"/>
+          <w:u w:color="20375f"/>
+          <w:shd w:val="clear" w:color="auto" w:fill="ffffff"/>
+          <w:rtl w:val="0"/>
+          <w:lang w:val="en-US"/>
+        </w:rPr>
+        <w:t>1. Login to Facebook</w:t>
+      </w:r>
+    </w:p>
+    <w:p>
+      <w:pPr>
+        <w:pStyle w:val="Body"/>
+        <w:ind w:left="567" w:firstLine="0"/>
+        <w:jc w:val="both"/>
+      </w:pPr>
+      <w:r>
+        <w:tab/>
+        <w:tab/>
+      </w:r>
+      <w:r>
+        <w:rPr>
+          <w:rStyle w:val="None"/>
+          <w:rFonts w:ascii="Arial" w:hAnsi="Arial"/>
+          <w:color w:val="4b4f56"/>
+          <w:sz w:val="21"/>
+          <w:szCs w:val="21"/>
+          <w:u w:color="4b4f56"/>
+          <w:shd w:val="clear" w:color="auto" w:fill="ffffff"/>
+          <w:rtl w:val="0"/>
+          <w:lang w:val="en-US"/>
+        </w:rPr>
+        <w:t>Before creating a developer account, login in to your Facebook account.</w:t>
+      </w:r>
+    </w:p>
+    <w:p>
+      <w:pPr>
+        <w:pStyle w:val="Body"/>
+        <w:ind w:left="567" w:firstLine="0"/>
+        <w:jc w:val="both"/>
+      </w:pPr>
+      <w:r>
+        <w:tab/>
+        <w:tab/>
+      </w:r>
+      <w:r>
+        <w:rPr>
+          <w:rStyle w:val="None"/>
+          <w:rFonts w:ascii="Arial" w:hAnsi="Arial"/>
+          <w:color w:val="20375f"/>
+          <w:u w:color="20375f"/>
+          <w:shd w:val="clear" w:color="auto" w:fill="ffffff"/>
+          <w:rtl w:val="0"/>
+          <w:lang w:val="en-US"/>
+        </w:rPr>
+        <w:t>2. Developer Account</w:t>
+      </w:r>
+    </w:p>
+    <w:p>
+      <w:pPr>
+        <w:pStyle w:val="Body"/>
+        <w:ind w:left="567" w:firstLine="0"/>
+        <w:jc w:val="both"/>
+      </w:pPr>
+      <w:r>
+        <w:tab/>
+        <w:tab/>
+      </w:r>
+      <w:r>
+        <w:rPr>
+          <w:rStyle w:val="None"/>
+          <w:rFonts w:ascii="Arial" w:hAnsi="Arial"/>
+          <w:color w:val="4b4f56"/>
+          <w:sz w:val="21"/>
+          <w:szCs w:val="21"/>
+          <w:u w:color="4b4f56"/>
+          <w:shd w:val="clear" w:color="auto" w:fill="ffffff"/>
+          <w:rtl w:val="0"/>
+          <w:lang w:val="en-US"/>
+        </w:rPr>
+        <w:t>You'll need Facebook developer account to get started. If you don't have one upgrade your personal Facebook account to a Facebook Developer account now. Skip this step, if you already have a developer account.</w:t>
+      </w:r>
+    </w:p>
+    <w:p>
+      <w:pPr>
+        <w:pStyle w:val="Body"/>
+        <w:ind w:left="567" w:firstLine="0"/>
+        <w:jc w:val="both"/>
+      </w:pPr>
+      <w:r>
+        <w:tab/>
+        <w:tab/>
+      </w:r>
+      <w:r>
+        <w:rPr>
+          <w:rStyle w:val="None"/>
+          <w:rFonts w:ascii="Arial" w:hAnsi="Arial"/>
+          <w:color w:val="20375f"/>
+          <w:u w:color="20375f"/>
+          <w:shd w:val="clear" w:color="auto" w:fill="ffffff"/>
+          <w:rtl w:val="0"/>
+          <w:lang w:val="en-US"/>
+        </w:rPr>
+        <w:t>3. Create new Facebook app</w:t>
+      </w:r>
+    </w:p>
+    <w:p>
+      <w:pPr>
+        <w:pStyle w:val="Body"/>
+        <w:ind w:left="567" w:firstLine="0"/>
+        <w:jc w:val="both"/>
+      </w:pPr>
+      <w:r>
+        <w:tab/>
+        <w:tab/>
+      </w:r>
+      <w:r>
+        <w:rPr>
+          <w:rStyle w:val="None"/>
+          <w:rFonts w:ascii="Arial" w:hAnsi="Arial"/>
+          <w:color w:val="4b4f56"/>
+          <w:sz w:val="21"/>
+          <w:szCs w:val="21"/>
+          <w:u w:color="4b4f56"/>
+          <w:shd w:val="clear" w:color="auto" w:fill="ffffff"/>
+          <w:rtl w:val="0"/>
+          <w:lang w:val="en-US"/>
+        </w:rPr>
+        <w:t xml:space="preserve">Choose </w:t>
+      </w:r>
+      <w:r>
+        <w:rPr>
+          <w:rStyle w:val="Hyperlink.3"/>
+        </w:rPr>
+        <w:fldChar w:fldCharType="begin" w:fldLock="0"/>
+      </w:r>
+      <w:r>
+        <w:rPr>
+          <w:rStyle w:val="Hyperlink.3"/>
+        </w:rPr>
+        <w:instrText xml:space="preserve"> HYPERLINK "https://developers.facebook.com/apps/"</w:instrText>
+      </w:r>
+      <w:r>
+        <w:rPr>
+          <w:rStyle w:val="Hyperlink.3"/>
+        </w:rPr>
+        <w:fldChar w:fldCharType="separate" w:fldLock="0"/>
+      </w:r>
+      <w:r>
+        <w:rPr>
+          <w:rStyle w:val="Hyperlink.3"/>
+          <w:rtl w:val="0"/>
+        </w:rPr>
+        <w:t>Apps</w:t>
+      </w:r>
+      <w:r>
+        <w:rPr/>
+        <w:fldChar w:fldCharType="end" w:fldLock="0"/>
+      </w:r>
+      <w:r>
+        <w:rPr>
+          <w:rStyle w:val="None"/>
+          <w:rFonts w:ascii="Arial" w:hAnsi="Arial"/>
+          <w:color w:val="4b4f56"/>
+          <w:sz w:val="21"/>
+          <w:szCs w:val="21"/>
+          <w:u w:color="4b4f56"/>
+          <w:shd w:val="clear" w:color="auto" w:fill="ffffff"/>
+          <w:rtl w:val="0"/>
+          <w:lang w:val="en-US"/>
+        </w:rPr>
+        <w:t xml:space="preserve"> in the header navigation and select </w:t>
+      </w:r>
+      <w:r>
+        <w:rPr>
+          <w:rStyle w:val="None"/>
+          <w:rFonts w:ascii="Arial" w:hAnsi="Arial"/>
+          <w:b w:val="1"/>
+          <w:bCs w:val="1"/>
+          <w:color w:val="4b4f56"/>
+          <w:sz w:val="21"/>
+          <w:szCs w:val="21"/>
+          <w:u w:color="4b4f56"/>
+          <w:shd w:val="clear" w:color="auto" w:fill="ffffff"/>
+          <w:rtl w:val="0"/>
+          <w:lang w:val="en-US"/>
+        </w:rPr>
+        <w:t>Add a New App</w:t>
+      </w:r>
+    </w:p>
+    <w:p>
+      <w:pPr>
+        <w:pStyle w:val="Body"/>
+        <w:ind w:left="567" w:firstLine="0"/>
+        <w:jc w:val="both"/>
+      </w:pPr>
+      <w:r>
+        <w:tab/>
+        <w:tab/>
+      </w:r>
+      <w:r>
+        <w:rPr>
+          <w:rStyle w:val="None"/>
+          <w:rFonts w:ascii="Arial" w:hAnsi="Arial"/>
+          <w:color w:val="20375f"/>
+          <w:u w:color="20375f"/>
+          <w:shd w:val="clear" w:color="auto" w:fill="ffffff"/>
+          <w:rtl w:val="0"/>
+          <w:lang w:val="en-US"/>
+        </w:rPr>
+        <w:t>4. Choose Platform</w:t>
+      </w:r>
+    </w:p>
+    <w:p>
+      <w:pPr>
+        <w:pStyle w:val="Body"/>
+        <w:ind w:left="567" w:firstLine="0"/>
+        <w:jc w:val="both"/>
+      </w:pPr>
+      <w:r>
+        <w:tab/>
+        <w:tab/>
+      </w:r>
+      <w:r>
+        <w:rPr>
+          <w:rStyle w:val="None"/>
+          <w:rFonts w:ascii="Arial" w:hAnsi="Arial"/>
+          <w:color w:val="4b4f56"/>
+          <w:sz w:val="21"/>
+          <w:szCs w:val="21"/>
+          <w:u w:color="4b4f56"/>
+          <w:shd w:val="clear" w:color="auto" w:fill="ffffff"/>
+          <w:rtl w:val="0"/>
+          <w:lang w:val="en-US"/>
+        </w:rPr>
+        <w:t>Choose the platform you want to add. If your app is on multiple platforms, you'll be able to add them to your Facebook app later.</w:t>
+      </w:r>
+    </w:p>
+    <w:p>
+      <w:pPr>
+        <w:pStyle w:val="Body"/>
+        <w:ind w:left="567" w:firstLine="0"/>
+        <w:jc w:val="both"/>
+      </w:pPr>
+      <w:r>
+        <w:drawing>
+          <wp:inline distT="0" distB="0" distL="0" distR="0">
+            <wp:extent cx="5272088" cy="3444431"/>
+            <wp:effectExtent l="0" t="0" r="0" b="0"/>
+            <wp:docPr id="1073741829" name="officeArt object"/>
+            <wp:cNvGraphicFramePr/>
+            <a:graphic xmlns:a="http://schemas.openxmlformats.org/drawingml/2006/main">
+              <a:graphicData uri="http://schemas.openxmlformats.org/drawingml/2006/picture">
+                <pic:pic xmlns:pic="http://schemas.openxmlformats.org/drawingml/2006/picture">
+                  <pic:nvPicPr>
+                    <pic:cNvPr id="1073741829" name="image1.png"/>
+                    <pic:cNvPicPr>
+                      <a:picLocks noChangeAspect="1"/>
+                    </pic:cNvPicPr>
+                  </pic:nvPicPr>
+                  <pic:blipFill>
+                    <a:blip r:embed="rId7">
+                      <a:extLst/>
+                    </a:blip>
+                    <a:stretch>
+                      <a:fillRect/>
+                    </a:stretch>
+                  </pic:blipFill>
+                  <pic:spPr>
+                    <a:xfrm>
+                      <a:off x="0" y="0"/>
+                      <a:ext cx="5272088" cy="3444431"/>
+                    </a:xfrm>
+                    <a:prstGeom prst="rect">
+                      <a:avLst/>
+                    </a:prstGeom>
+                    <a:ln w="12700" cap="flat">
+                      <a:noFill/>
+                      <a:miter lim="400000"/>
+                    </a:ln>
+                    <a:effectLst/>
+                  </pic:spPr>
+                </pic:pic>
+              </a:graphicData>
+            </a:graphic>
+          </wp:inline>
+        </w:drawing>
+      </w:r>
+    </w:p>
+    <w:p>
+      <w:pPr>
+        <w:pStyle w:val="Body"/>
+        <w:ind w:left="567" w:firstLine="0"/>
+        <w:jc w:val="both"/>
+      </w:pPr>
+      <w:r>
+        <w:tab/>
+        <w:tab/>
+      </w:r>
+      <w:r>
+        <w:rPr>
+          <w:rStyle w:val="None"/>
+          <w:rFonts w:ascii="Arial" w:hAnsi="Arial"/>
+          <w:color w:val="20375f"/>
+          <w:u w:color="20375f"/>
+          <w:shd w:val="clear" w:color="auto" w:fill="ffffff"/>
+          <w:rtl w:val="0"/>
+          <w:lang w:val="en-US"/>
+        </w:rPr>
+        <w:t>5. Choose a Name</w:t>
+      </w:r>
+    </w:p>
+    <w:p>
+      <w:pPr>
+        <w:pStyle w:val="Body"/>
+        <w:ind w:left="567" w:firstLine="0"/>
+        <w:jc w:val="both"/>
+      </w:pPr>
+      <w:r>
+        <w:tab/>
+        <w:tab/>
+      </w:r>
+      <w:r>
+        <w:rPr>
+          <w:rStyle w:val="None"/>
+          <w:rFonts w:ascii="Arial" w:hAnsi="Arial"/>
+          <w:color w:val="4b4f56"/>
+          <w:sz w:val="21"/>
+          <w:szCs w:val="21"/>
+          <w:u w:color="4b4f56"/>
+          <w:shd w:val="clear" w:color="auto" w:fill="ffffff"/>
+          <w:rtl w:val="0"/>
+          <w:lang w:val="en-US"/>
+        </w:rPr>
+        <w:t xml:space="preserve">Choose a name for your app and select </w:t>
+      </w:r>
+      <w:r>
+        <w:rPr>
+          <w:rStyle w:val="None"/>
+          <w:rFonts w:ascii="Arial" w:hAnsi="Arial"/>
+          <w:b w:val="1"/>
+          <w:bCs w:val="1"/>
+          <w:color w:val="4b4f56"/>
+          <w:sz w:val="21"/>
+          <w:szCs w:val="21"/>
+          <w:u w:color="4b4f56"/>
+          <w:shd w:val="clear" w:color="auto" w:fill="ffffff"/>
+          <w:rtl w:val="0"/>
+          <w:lang w:val="en-US"/>
+        </w:rPr>
+        <w:t>Create New Facebook App ID</w:t>
+      </w:r>
+      <w:r>
+        <w:rPr>
+          <w:rStyle w:val="None"/>
+          <w:rFonts w:ascii="Arial" w:hAnsi="Arial"/>
+          <w:color w:val="4b4f56"/>
+          <w:sz w:val="21"/>
+          <w:szCs w:val="21"/>
+          <w:u w:color="4b4f56"/>
+          <w:shd w:val="clear" w:color="auto" w:fill="ffffff"/>
+          <w:rtl w:val="0"/>
+          <w:lang w:val="en-US"/>
+        </w:rPr>
+        <w:t xml:space="preserve">. Choose a </w:t>
+      </w:r>
+      <w:r>
+        <w:rPr>
+          <w:rStyle w:val="None"/>
+          <w:rFonts w:ascii="Arial" w:hAnsi="Arial"/>
+          <w:b w:val="1"/>
+          <w:bCs w:val="1"/>
+          <w:color w:val="4b4f56"/>
+          <w:sz w:val="21"/>
+          <w:szCs w:val="21"/>
+          <w:u w:color="4b4f56"/>
+          <w:shd w:val="clear" w:color="auto" w:fill="ffffff"/>
+          <w:rtl w:val="0"/>
+          <w:lang w:val="en-US"/>
+        </w:rPr>
+        <w:t>category</w:t>
+      </w:r>
+      <w:r>
+        <w:rPr>
+          <w:rStyle w:val="None"/>
+          <w:rFonts w:ascii="Arial" w:hAnsi="Arial"/>
+          <w:color w:val="4b4f56"/>
+          <w:sz w:val="21"/>
+          <w:szCs w:val="21"/>
+          <w:u w:color="4b4f56"/>
+          <w:shd w:val="clear" w:color="auto" w:fill="ffffff"/>
+          <w:rtl w:val="0"/>
+          <w:lang w:val="en-US"/>
+        </w:rPr>
+        <w:t xml:space="preserve"> for your app. If you're creating a test version of an existing Facebook app, select the app you're testing.</w:t>
+      </w:r>
+    </w:p>
+    <w:p>
+      <w:pPr>
+        <w:pStyle w:val="Body"/>
+        <w:ind w:left="567" w:firstLine="0"/>
+        <w:jc w:val="both"/>
+      </w:pPr>
+      <w:r>
+        <w:drawing>
+          <wp:inline distT="0" distB="0" distL="0" distR="0">
+            <wp:extent cx="5253038" cy="3106519"/>
+            <wp:effectExtent l="0" t="0" r="0" b="0"/>
+            <wp:docPr id="1073741830" name="officeArt object"/>
+            <wp:cNvGraphicFramePr/>
+            <a:graphic xmlns:a="http://schemas.openxmlformats.org/drawingml/2006/main">
+              <a:graphicData uri="http://schemas.openxmlformats.org/drawingml/2006/picture">
+                <pic:pic xmlns:pic="http://schemas.openxmlformats.org/drawingml/2006/picture">
+                  <pic:nvPicPr>
+                    <pic:cNvPr id="1073741830" name="image2.png"/>
+                    <pic:cNvPicPr>
+                      <a:picLocks noChangeAspect="1"/>
+                    </pic:cNvPicPr>
+                  </pic:nvPicPr>
+                  <pic:blipFill>
+                    <a:blip r:embed="rId8">
+                      <a:extLst/>
+                    </a:blip>
+                    <a:stretch>
+                      <a:fillRect/>
+                    </a:stretch>
+                  </pic:blipFill>
+                  <pic:spPr>
+                    <a:xfrm>
+                      <a:off x="0" y="0"/>
+                      <a:ext cx="5253038" cy="3106519"/>
+                    </a:xfrm>
+                    <a:prstGeom prst="rect">
+                      <a:avLst/>
+                    </a:prstGeom>
+                    <a:ln w="12700" cap="flat">
+                      <a:noFill/>
+                      <a:miter lim="400000"/>
+                    </a:ln>
+                    <a:effectLst/>
+                  </pic:spPr>
+                </pic:pic>
+              </a:graphicData>
+            </a:graphic>
+          </wp:inline>
+        </w:drawing>
+      </w:r>
+    </w:p>
+    <w:p>
+      <w:pPr>
+        <w:pStyle w:val="Body"/>
+        <w:ind w:left="567" w:firstLine="0"/>
+        <w:jc w:val="both"/>
+      </w:pPr>
+    </w:p>
+    <w:p>
+      <w:pPr>
+        <w:pStyle w:val="Body"/>
+        <w:ind w:left="567" w:firstLine="0"/>
+        <w:jc w:val="both"/>
+      </w:pPr>
+    </w:p>
+    <w:p>
+      <w:pPr>
+        <w:pStyle w:val="Body"/>
+        <w:ind w:left="567" w:firstLine="0"/>
+        <w:jc w:val="both"/>
+      </w:pPr>
+      <w:r>
+        <w:tab/>
+        <w:tab/>
+      </w:r>
+      <w:r>
+        <w:rPr>
+          <w:rStyle w:val="None"/>
+          <w:rFonts w:ascii="Arial" w:hAnsi="Arial"/>
+          <w:color w:val="20375f"/>
+          <w:u w:color="20375f"/>
+          <w:shd w:val="clear" w:color="auto" w:fill="ffffff"/>
+          <w:rtl w:val="0"/>
+          <w:lang w:val="en-US"/>
+        </w:rPr>
+        <w:t>6. Follow "Quick Start" Steps</w:t>
+      </w:r>
+    </w:p>
+    <w:p>
+      <w:pPr>
+        <w:pStyle w:val="Body"/>
+        <w:ind w:left="567" w:firstLine="0"/>
+        <w:jc w:val="both"/>
+      </w:pPr>
+      <w:r>
+        <w:tab/>
+        <w:tab/>
+      </w:r>
+      <w:r>
+        <w:rPr>
+          <w:rStyle w:val="None"/>
+          <w:rFonts w:ascii="Arial" w:hAnsi="Arial"/>
+          <w:color w:val="4b4f56"/>
+          <w:sz w:val="21"/>
+          <w:szCs w:val="21"/>
+          <w:u w:color="4b4f56"/>
+          <w:shd w:val="clear" w:color="auto" w:fill="ffffff"/>
+          <w:rtl w:val="0"/>
+          <w:lang w:val="en-US"/>
+        </w:rPr>
+        <w:t>The quick start wizard will help you to set up your Facebook app for the selected platform. You can come back to the quick start wizard at a later time to either continue your setup or add a new platform to your app.</w:t>
+      </w:r>
+    </w:p>
+    <w:p>
+      <w:pPr>
+        <w:pStyle w:val="Body"/>
+        <w:ind w:left="567" w:firstLine="0"/>
+        <w:jc w:val="both"/>
+      </w:pPr>
+      <w:r>
+        <w:tab/>
+        <w:tab/>
+      </w:r>
+    </w:p>
+    <w:p>
+      <w:pPr>
+        <w:pStyle w:val="Body"/>
+        <w:ind w:left="567" w:firstLine="0"/>
+        <w:jc w:val="both"/>
+      </w:pPr>
+    </w:p>
+    <w:p>
+      <w:pPr>
+        <w:pStyle w:val="Body"/>
+        <w:ind w:left="567" w:firstLine="0"/>
+        <w:jc w:val="both"/>
+      </w:pPr>
+    </w:p>
+    <w:p>
+      <w:pPr>
+        <w:pStyle w:val="Body"/>
+        <w:ind w:left="567" w:firstLine="0"/>
+        <w:jc w:val="both"/>
+      </w:pPr>
+      <w:r>
+        <w:tab/>
+        <w:tab/>
+      </w:r>
+      <w:r>
+        <w:rPr>
+          <w:rStyle w:val="None"/>
+          <w:rFonts w:ascii="Arial" w:hAnsi="Arial"/>
+          <w:color w:val="20375f"/>
+          <w:u w:color="20375f"/>
+          <w:shd w:val="clear" w:color="auto" w:fill="ffffff"/>
+          <w:rtl w:val="0"/>
+          <w:lang w:val="en-US"/>
+        </w:rPr>
+        <w:t>7. App ID</w:t>
+      </w:r>
+    </w:p>
+    <w:p>
+      <w:pPr>
+        <w:pStyle w:val="Body"/>
+        <w:ind w:left="567" w:firstLine="0"/>
+        <w:jc w:val="both"/>
+      </w:pPr>
+      <w:r>
+        <w:tab/>
+        <w:tab/>
+      </w:r>
+      <w:r>
+        <w:rPr>
+          <w:rStyle w:val="None"/>
+          <w:rFonts w:ascii="Arial" w:hAnsi="Arial"/>
+          <w:color w:val="4b4f56"/>
+          <w:sz w:val="21"/>
+          <w:szCs w:val="21"/>
+          <w:u w:color="4b4f56"/>
+          <w:shd w:val="clear" w:color="auto" w:fill="ffffff"/>
+          <w:rtl w:val="0"/>
+          <w:lang w:val="en-US"/>
+        </w:rPr>
+        <w:t xml:space="preserve">Your app will have a unique app ID. You will use this ID whenever you use one of our </w:t>
+      </w:r>
+      <w:r>
+        <w:rPr>
+          <w:rStyle w:val="Hyperlink.4"/>
+        </w:rPr>
+        <w:fldChar w:fldCharType="begin" w:fldLock="0"/>
+      </w:r>
+      <w:r>
+        <w:rPr>
+          <w:rStyle w:val="Hyperlink.4"/>
+        </w:rPr>
+        <w:instrText xml:space="preserve"> HYPERLINK "https://developers.facebook.com/docs/apis-and-sdks"</w:instrText>
+      </w:r>
+      <w:r>
+        <w:rPr>
+          <w:rStyle w:val="Hyperlink.4"/>
+        </w:rPr>
+        <w:fldChar w:fldCharType="separate" w:fldLock="0"/>
+      </w:r>
+      <w:r>
+        <w:rPr>
+          <w:rStyle w:val="Hyperlink.4"/>
+          <w:rtl w:val="0"/>
+        </w:rPr>
+        <w:t>SDKs</w:t>
+      </w:r>
+      <w:r>
+        <w:rPr/>
+        <w:fldChar w:fldCharType="end" w:fldLock="0"/>
+      </w:r>
+      <w:r>
+        <w:rPr>
+          <w:rStyle w:val="None"/>
+          <w:rFonts w:ascii="Arial" w:hAnsi="Arial"/>
+          <w:color w:val="4b4f56"/>
+          <w:sz w:val="21"/>
+          <w:szCs w:val="21"/>
+          <w:u w:color="4b4f56"/>
+          <w:shd w:val="clear" w:color="auto" w:fill="ffffff"/>
+          <w:rtl w:val="0"/>
+          <w:lang w:val="en-US"/>
+        </w:rPr>
+        <w:t xml:space="preserve"> or </w:t>
+      </w:r>
+      <w:r>
+        <w:rPr>
+          <w:rStyle w:val="Hyperlink.4"/>
+        </w:rPr>
+        <w:fldChar w:fldCharType="begin" w:fldLock="0"/>
+      </w:r>
+      <w:r>
+        <w:rPr>
+          <w:rStyle w:val="Hyperlink.4"/>
+        </w:rPr>
+        <w:instrText xml:space="preserve"> HYPERLINK "https://developers.facebook.com/docs/sharing/webmasters/"</w:instrText>
+      </w:r>
+      <w:r>
+        <w:rPr>
+          <w:rStyle w:val="Hyperlink.4"/>
+        </w:rPr>
+        <w:fldChar w:fldCharType="separate" w:fldLock="0"/>
+      </w:r>
+      <w:r>
+        <w:rPr>
+          <w:rStyle w:val="Hyperlink.4"/>
+          <w:rtl w:val="0"/>
+          <w:lang w:val="en-US"/>
+        </w:rPr>
+        <w:t>Open Graph tags for sharing</w:t>
+      </w:r>
+      <w:r>
+        <w:rPr/>
+        <w:fldChar w:fldCharType="end" w:fldLock="0"/>
+      </w:r>
+      <w:r>
+        <w:rPr>
+          <w:rStyle w:val="None"/>
+          <w:rFonts w:ascii="Arial" w:hAnsi="Arial"/>
+          <w:color w:val="4b4f56"/>
+          <w:sz w:val="21"/>
+          <w:szCs w:val="21"/>
+          <w:u w:color="4b4f56"/>
+          <w:shd w:val="clear" w:color="auto" w:fill="ffffff"/>
+          <w:rtl w:val="0"/>
+          <w:lang w:val="en-US"/>
+        </w:rPr>
+        <w:t xml:space="preserve">. You can find your app ID in your </w:t>
+      </w:r>
+      <w:r>
+        <w:rPr>
+          <w:rStyle w:val="Hyperlink.4"/>
+        </w:rPr>
+        <w:fldChar w:fldCharType="begin" w:fldLock="0"/>
+      </w:r>
+      <w:r>
+        <w:rPr>
+          <w:rStyle w:val="Hyperlink.4"/>
+        </w:rPr>
+        <w:instrText xml:space="preserve"> HYPERLINK "https://developers.facebook.com/apps/"</w:instrText>
+      </w:r>
+      <w:r>
+        <w:rPr>
+          <w:rStyle w:val="Hyperlink.4"/>
+        </w:rPr>
+        <w:fldChar w:fldCharType="separate" w:fldLock="0"/>
+      </w:r>
+      <w:r>
+        <w:rPr>
+          <w:rStyle w:val="Hyperlink.4"/>
+          <w:rtl w:val="0"/>
+          <w:lang w:val="en-US"/>
+        </w:rPr>
+        <w:t>app's dashboard</w:t>
+      </w:r>
+      <w:r>
+        <w:rPr/>
+        <w:fldChar w:fldCharType="end" w:fldLock="0"/>
+      </w:r>
+      <w:r>
+        <w:rPr>
+          <w:rStyle w:val="None"/>
+          <w:rFonts w:ascii="Arial" w:hAnsi="Arial"/>
+          <w:color w:val="4b4f56"/>
+          <w:sz w:val="21"/>
+          <w:szCs w:val="21"/>
+          <w:u w:color="4b4f56"/>
+          <w:shd w:val="clear" w:color="auto" w:fill="ffffff"/>
+          <w:rtl w:val="0"/>
+        </w:rPr>
+        <w:t>.</w:t>
+      </w:r>
+    </w:p>
+    <w:p>
+      <w:pPr>
+        <w:pStyle w:val="Body"/>
+        <w:ind w:left="567" w:firstLine="0"/>
+        <w:jc w:val="both"/>
+      </w:pPr>
+      <w:r>
+        <w:tab/>
+        <w:tab/>
+      </w:r>
+      <w:r>
+        <w:rPr>
+          <w:rStyle w:val="None"/>
+          <w:rFonts w:ascii="Arial" w:hAnsi="Arial"/>
+          <w:color w:val="20375f"/>
+          <w:u w:color="20375f"/>
+          <w:shd w:val="clear" w:color="auto" w:fill="ffffff"/>
+          <w:rtl w:val="0"/>
+          <w:lang w:val="en-US"/>
+        </w:rPr>
+        <w:t>8. Protect your App Secret</w:t>
+      </w:r>
+    </w:p>
+    <w:p>
+      <w:pPr>
+        <w:pStyle w:val="Body"/>
+        <w:ind w:left="567" w:firstLine="0"/>
+        <w:jc w:val="both"/>
+      </w:pPr>
+      <w:r>
+        <w:tab/>
+        <w:tab/>
+      </w:r>
+      <w:r>
+        <w:rPr>
+          <w:rStyle w:val="None"/>
+          <w:rFonts w:ascii="Arial" w:hAnsi="Arial"/>
+          <w:color w:val="4b4f56"/>
+          <w:sz w:val="21"/>
+          <w:szCs w:val="21"/>
+          <w:u w:color="4b4f56"/>
+          <w:shd w:val="clear" w:color="auto" w:fill="ffffff"/>
+          <w:rtl w:val="0"/>
+          <w:lang w:val="en-US"/>
+        </w:rPr>
+        <w:t>Facebook auto-generates an app secret associated with your application. The application secret authenticates requests made by your application to Facebook servers and should be treated like a password.</w:t>
+      </w:r>
+    </w:p>
+    <w:p>
+      <w:pPr>
+        <w:pStyle w:val="Body"/>
+        <w:ind w:left="567" w:firstLine="0"/>
+        <w:jc w:val="both"/>
+      </w:pPr>
+      <w:r>
+        <w:rPr>
+          <w:rStyle w:val="None"/>
+          <w:rFonts w:ascii="Arial" w:hAnsi="Arial"/>
+          <w:color w:val="4b4f56"/>
+          <w:sz w:val="21"/>
+          <w:szCs w:val="21"/>
+          <w:u w:color="4b4f56"/>
+          <w:shd w:val="clear" w:color="auto" w:fill="ffffff"/>
+          <w:rtl w:val="0"/>
+          <w:lang w:val="en-US"/>
+        </w:rPr>
+        <w:t>Do not output your Facebook application secret in your web page markup; be careful when committing files containing this value into source control software such as a public Git or Subversion repository.</w:t>
+      </w:r>
+    </w:p>
+    <w:p>
+      <w:pPr>
+        <w:pStyle w:val="Body"/>
+        <w:ind w:left="567" w:firstLine="0"/>
+        <w:jc w:val="both"/>
+      </w:pPr>
+      <w:r>
+        <w:tab/>
+        <w:tab/>
+      </w:r>
+      <w:r>
+        <w:rPr>
+          <w:rStyle w:val="None"/>
+          <w:rFonts w:ascii="Arial" w:hAnsi="Arial"/>
+          <w:color w:val="20375f"/>
+          <w:u w:color="20375f"/>
+          <w:shd w:val="clear" w:color="auto" w:fill="ffffff"/>
+          <w:rtl w:val="0"/>
+          <w:lang w:val="en-US"/>
+        </w:rPr>
+        <w:t>9. Contact Email</w:t>
+      </w:r>
+    </w:p>
+    <w:p>
+      <w:pPr>
+        <w:pStyle w:val="Body"/>
+        <w:ind w:left="567" w:firstLine="0"/>
+        <w:jc w:val="both"/>
+      </w:pPr>
+      <w:r>
+        <w:tab/>
+        <w:tab/>
+      </w:r>
+      <w:r>
+        <w:rPr>
+          <w:rStyle w:val="None"/>
+          <w:rFonts w:ascii="Arial" w:hAnsi="Arial"/>
+          <w:color w:val="4b4f56"/>
+          <w:sz w:val="21"/>
+          <w:szCs w:val="21"/>
+          <w:u w:color="4b4f56"/>
+          <w:shd w:val="clear" w:color="auto" w:fill="ffffff"/>
+          <w:rtl w:val="0"/>
+          <w:lang w:val="en-US"/>
+        </w:rPr>
+        <w:t xml:space="preserve">You need to add a contact email for each app. Go to your </w:t>
+      </w:r>
+      <w:r>
+        <w:rPr>
+          <w:rStyle w:val="Hyperlink.4"/>
+        </w:rPr>
+        <w:fldChar w:fldCharType="begin" w:fldLock="0"/>
+      </w:r>
+      <w:r>
+        <w:rPr>
+          <w:rStyle w:val="Hyperlink.4"/>
+        </w:rPr>
+        <w:instrText xml:space="preserve"> HYPERLINK "https://developers.facebook.com/apps/"</w:instrText>
+      </w:r>
+      <w:r>
+        <w:rPr>
+          <w:rStyle w:val="Hyperlink.4"/>
+        </w:rPr>
+        <w:fldChar w:fldCharType="separate" w:fldLock="0"/>
+      </w:r>
+      <w:r>
+        <w:rPr>
+          <w:rStyle w:val="Hyperlink.4"/>
+          <w:rtl w:val="0"/>
+          <w:lang w:val="en-US"/>
+        </w:rPr>
+        <w:t>app's dashboard</w:t>
+      </w:r>
+      <w:r>
+        <w:rPr/>
+        <w:fldChar w:fldCharType="end" w:fldLock="0"/>
+      </w:r>
+      <w:r>
+        <w:rPr>
+          <w:rStyle w:val="None"/>
+          <w:rFonts w:ascii="Arial" w:hAnsi="Arial"/>
+          <w:color w:val="4b4f56"/>
+          <w:sz w:val="21"/>
+          <w:szCs w:val="21"/>
+          <w:u w:color="4b4f56"/>
+          <w:shd w:val="clear" w:color="auto" w:fill="ffffff"/>
+          <w:rtl w:val="0"/>
+          <w:lang w:val="en-US"/>
+        </w:rPr>
+        <w:t xml:space="preserve"> and select the navigation item </w:t>
+      </w:r>
+      <w:r>
+        <w:rPr>
+          <w:rStyle w:val="None"/>
+          <w:rFonts w:ascii="Arial" w:hAnsi="Arial"/>
+          <w:b w:val="1"/>
+          <w:bCs w:val="1"/>
+          <w:color w:val="4b4f56"/>
+          <w:sz w:val="21"/>
+          <w:szCs w:val="21"/>
+          <w:u w:color="4b4f56"/>
+          <w:shd w:val="clear" w:color="auto" w:fill="ffffff"/>
+          <w:rtl w:val="0"/>
+          <w:lang w:val="en-US"/>
+        </w:rPr>
+        <w:t>Settings</w:t>
+      </w:r>
+      <w:r>
+        <w:rPr>
+          <w:rStyle w:val="None"/>
+          <w:rFonts w:ascii="Arial" w:hAnsi="Arial"/>
+          <w:color w:val="4b4f56"/>
+          <w:sz w:val="21"/>
+          <w:szCs w:val="21"/>
+          <w:u w:color="4b4f56"/>
+          <w:shd w:val="clear" w:color="auto" w:fill="ffffff"/>
+          <w:rtl w:val="0"/>
+          <w:lang w:val="en-US"/>
+        </w:rPr>
+        <w:t xml:space="preserve"> in the left sidebar and provide a valid contact email.</w:t>
+      </w:r>
+    </w:p>
+    <w:p>
+      <w:pPr>
+        <w:pStyle w:val="Body"/>
+        <w:ind w:left="567" w:firstLine="0"/>
+        <w:jc w:val="both"/>
+      </w:pPr>
+      <w:r>
+        <w:drawing>
+          <wp:inline distT="0" distB="0" distL="0" distR="0">
+            <wp:extent cx="5142082" cy="3700463"/>
+            <wp:effectExtent l="0" t="0" r="0" b="0"/>
+            <wp:docPr id="1073741831" name="officeArt object"/>
+            <wp:cNvGraphicFramePr/>
+            <a:graphic xmlns:a="http://schemas.openxmlformats.org/drawingml/2006/main">
+              <a:graphicData uri="http://schemas.openxmlformats.org/drawingml/2006/picture">
+                <pic:pic xmlns:pic="http://schemas.openxmlformats.org/drawingml/2006/picture">
+                  <pic:nvPicPr>
+                    <pic:cNvPr id="1073741831" name="image3.png"/>
+                    <pic:cNvPicPr>
+                      <a:picLocks noChangeAspect="1"/>
+                    </pic:cNvPicPr>
+                  </pic:nvPicPr>
+                  <pic:blipFill>
+                    <a:blip r:embed="rId9">
+                      <a:extLst/>
+                    </a:blip>
+                    <a:stretch>
+                      <a:fillRect/>
+                    </a:stretch>
+                  </pic:blipFill>
+                  <pic:spPr>
+                    <a:xfrm>
+                      <a:off x="0" y="0"/>
+                      <a:ext cx="5142082" cy="3700463"/>
+                    </a:xfrm>
+                    <a:prstGeom prst="rect">
+                      <a:avLst/>
+                    </a:prstGeom>
+                    <a:ln w="12700" cap="flat">
+                      <a:noFill/>
+                      <a:miter lim="400000"/>
+                    </a:ln>
+                    <a:effectLst/>
+                  </pic:spPr>
+                </pic:pic>
+              </a:graphicData>
+            </a:graphic>
+          </wp:inline>
+        </w:drawing>
+      </w:r>
+    </w:p>
+    <w:p>
+      <w:pPr>
+        <w:pStyle w:val="Body"/>
+        <w:ind w:left="567" w:firstLine="0"/>
+        <w:jc w:val="both"/>
+      </w:pPr>
+      <w:r>
+        <w:tab/>
+        <w:tab/>
+      </w:r>
+      <w:r>
+        <w:rPr>
+          <w:rStyle w:val="None"/>
+          <w:rFonts w:ascii="Arial" w:hAnsi="Arial"/>
+          <w:color w:val="20375f"/>
+          <w:u w:color="20375f"/>
+          <w:shd w:val="clear" w:color="auto" w:fill="ffffff"/>
+          <w:rtl w:val="0"/>
+          <w:lang w:val="en-US"/>
+        </w:rPr>
+        <w:t>10. App Details</w:t>
+      </w:r>
+    </w:p>
+    <w:p>
+      <w:pPr>
+        <w:pStyle w:val="Body"/>
+        <w:ind w:left="567" w:firstLine="0"/>
+        <w:jc w:val="both"/>
+      </w:pPr>
+      <w:r>
+        <w:tab/>
+        <w:tab/>
+      </w:r>
+      <w:r>
+        <w:rPr>
+          <w:rStyle w:val="None"/>
+          <w:rFonts w:ascii="Arial" w:hAnsi="Arial"/>
+          <w:color w:val="4b4f56"/>
+          <w:sz w:val="21"/>
+          <w:szCs w:val="21"/>
+          <w:u w:color="4b4f56"/>
+          <w:shd w:val="clear" w:color="auto" w:fill="ffffff"/>
+          <w:rtl w:val="0"/>
+          <w:lang w:val="en-US"/>
+        </w:rPr>
+        <w:t>Select the App Details on the left sidebar to view and add additional information about your app.</w:t>
+      </w:r>
+    </w:p>
+    <w:p>
+      <w:pPr>
+        <w:pStyle w:val="Body"/>
+        <w:ind w:left="567" w:firstLine="0"/>
+        <w:jc w:val="both"/>
+      </w:pPr>
+      <w:r>
+        <w:rPr>
+          <w:rStyle w:val="None"/>
+          <w:rFonts w:ascii="Arial" w:hAnsi="Arial"/>
+          <w:color w:val="4b4f56"/>
+          <w:sz w:val="21"/>
+          <w:szCs w:val="21"/>
+          <w:u w:color="4b4f56"/>
+          <w:shd w:val="clear" w:color="auto" w:fill="ffffff"/>
+          <w:rtl w:val="0"/>
+          <w:lang w:val="en-US"/>
+        </w:rPr>
+        <w:t xml:space="preserve">If you want your app to be listed in app center, turn on the App Center Listed Platform setting for your website or mobile site. Add icons, promotional images, and videos. Make sure to follow the </w:t>
+      </w:r>
+      <w:r>
+        <w:rPr>
+          <w:rStyle w:val="Hyperlink.4"/>
+        </w:rPr>
+        <w:fldChar w:fldCharType="begin" w:fldLock="0"/>
+      </w:r>
+      <w:r>
+        <w:rPr>
+          <w:rStyle w:val="Hyperlink.4"/>
+        </w:rPr>
+        <w:instrText xml:space="preserve"> HYPERLINK "https://developers.facebook.com/docs/games/appcenter/guidelines"</w:instrText>
+      </w:r>
+      <w:r>
+        <w:rPr>
+          <w:rStyle w:val="Hyperlink.4"/>
+        </w:rPr>
+        <w:fldChar w:fldCharType="separate" w:fldLock="0"/>
+      </w:r>
+      <w:r>
+        <w:rPr>
+          <w:rStyle w:val="Hyperlink.4"/>
+          <w:rtl w:val="0"/>
+          <w:lang w:val="nl-NL"/>
+        </w:rPr>
+        <w:t>App Center Guidelines</w:t>
+      </w:r>
+      <w:r>
+        <w:rPr/>
+        <w:fldChar w:fldCharType="end" w:fldLock="0"/>
+      </w:r>
+      <w:r>
+        <w:rPr>
+          <w:rStyle w:val="None"/>
+          <w:rFonts w:ascii="Arial" w:hAnsi="Arial"/>
+          <w:color w:val="4b4f56"/>
+          <w:sz w:val="21"/>
+          <w:szCs w:val="21"/>
+          <w:u w:color="4b4f56"/>
+          <w:shd w:val="clear" w:color="auto" w:fill="ffffff"/>
+          <w:rtl w:val="0"/>
+          <w:lang w:val="en-US"/>
+        </w:rPr>
+        <w:t xml:space="preserve"> to be approved for listing in App Center.</w:t>
+      </w:r>
+    </w:p>
+    <w:p>
+      <w:pPr>
+        <w:pStyle w:val="Body"/>
+        <w:ind w:left="567" w:firstLine="0"/>
+        <w:jc w:val="both"/>
+      </w:pPr>
+      <w:r>
+        <w:drawing>
+          <wp:inline distT="0" distB="0" distL="0" distR="0">
+            <wp:extent cx="5103853" cy="4205288"/>
+            <wp:effectExtent l="0" t="0" r="0" b="0"/>
+            <wp:docPr id="1073741832" name="officeArt object"/>
+            <wp:cNvGraphicFramePr/>
+            <a:graphic xmlns:a="http://schemas.openxmlformats.org/drawingml/2006/main">
+              <a:graphicData uri="http://schemas.openxmlformats.org/drawingml/2006/picture">
+                <pic:pic xmlns:pic="http://schemas.openxmlformats.org/drawingml/2006/picture">
+                  <pic:nvPicPr>
+                    <pic:cNvPr id="1073741832" name="image4.png"/>
+                    <pic:cNvPicPr>
+                      <a:picLocks noChangeAspect="1"/>
+                    </pic:cNvPicPr>
+                  </pic:nvPicPr>
+                  <pic:blipFill>
+                    <a:blip r:embed="rId10">
+                      <a:extLst/>
+                    </a:blip>
+                    <a:stretch>
+                      <a:fillRect/>
+                    </a:stretch>
+                  </pic:blipFill>
+                  <pic:spPr>
+                    <a:xfrm>
+                      <a:off x="0" y="0"/>
+                      <a:ext cx="5103853" cy="4205288"/>
+                    </a:xfrm>
+                    <a:prstGeom prst="rect">
+                      <a:avLst/>
+                    </a:prstGeom>
+                    <a:ln w="12700" cap="flat">
+                      <a:noFill/>
+                      <a:miter lim="400000"/>
+                    </a:ln>
+                    <a:effectLst/>
+                  </pic:spPr>
+                </pic:pic>
+              </a:graphicData>
+            </a:graphic>
+          </wp:inline>
+        </w:drawing>
+      </w:r>
+    </w:p>
+    <w:p>
+      <w:pPr>
+        <w:pStyle w:val="Body"/>
+        <w:ind w:left="567" w:firstLine="0"/>
+        <w:jc w:val="both"/>
+      </w:pPr>
+      <w:r>
+        <w:tab/>
+        <w:tab/>
+      </w:r>
+      <w:r>
+        <w:rPr>
+          <w:rStyle w:val="None"/>
+          <w:rFonts w:ascii="Arial" w:hAnsi="Arial"/>
+          <w:color w:val="20375f"/>
+          <w:u w:color="20375f"/>
+          <w:shd w:val="clear" w:color="auto" w:fill="ffffff"/>
+          <w:rtl w:val="0"/>
+          <w:lang w:val="en-US"/>
+        </w:rPr>
+        <w:t>11. Disable Development Mode</w:t>
+      </w:r>
+    </w:p>
+    <w:p>
+      <w:pPr>
+        <w:pStyle w:val="Body"/>
+        <w:ind w:left="567" w:firstLine="0"/>
+        <w:jc w:val="both"/>
+      </w:pPr>
+      <w:r>
+        <w:tab/>
+        <w:tab/>
+      </w:r>
+      <w:r>
+        <w:rPr>
+          <w:rStyle w:val="None"/>
+          <w:rFonts w:ascii="Arial" w:hAnsi="Arial"/>
+          <w:color w:val="4b4f56"/>
+          <w:sz w:val="21"/>
+          <w:szCs w:val="21"/>
+          <w:u w:color="4b4f56"/>
+          <w:shd w:val="clear" w:color="auto" w:fill="ffffff"/>
+          <w:rtl w:val="0"/>
+          <w:lang w:val="en-US"/>
+        </w:rPr>
+        <w:t>New Facebook apps exist in development mode by default. This limits published actions and related objects such as friend tagging to Facebook Timelines owned by a developer of the application.</w:t>
+      </w:r>
+    </w:p>
+    <w:p>
+      <w:pPr>
+        <w:pStyle w:val="Body"/>
+        <w:ind w:left="567" w:firstLine="0"/>
+        <w:jc w:val="both"/>
+      </w:pPr>
+      <w:r>
+        <w:rPr>
+          <w:rStyle w:val="None"/>
+          <w:rFonts w:ascii="Arial" w:hAnsi="Arial"/>
+          <w:color w:val="4b4f56"/>
+          <w:sz w:val="21"/>
+          <w:szCs w:val="21"/>
+          <w:u w:color="4b4f56"/>
+          <w:shd w:val="clear" w:color="auto" w:fill="ffffff"/>
+          <w:rtl w:val="0"/>
+          <w:lang w:val="en-US"/>
+        </w:rPr>
+        <w:t>Once your application is ready for public use you can switch from development mode to public mode to allow your app to interact with Facebook accounts not associated with your app.</w:t>
+      </w:r>
+    </w:p>
+    <w:p>
+      <w:pPr>
+        <w:pStyle w:val="Body"/>
+        <w:ind w:left="567" w:firstLine="0"/>
+        <w:jc w:val="both"/>
+      </w:pPr>
+      <w:r>
+        <w:drawing>
+          <wp:inline distT="0" distB="0" distL="0" distR="0">
+            <wp:extent cx="5317488" cy="2243138"/>
+            <wp:effectExtent l="0" t="0" r="0" b="0"/>
+            <wp:docPr id="1073741833" name="officeArt object"/>
+            <wp:cNvGraphicFramePr/>
+            <a:graphic xmlns:a="http://schemas.openxmlformats.org/drawingml/2006/main">
+              <a:graphicData uri="http://schemas.openxmlformats.org/drawingml/2006/picture">
+                <pic:pic xmlns:pic="http://schemas.openxmlformats.org/drawingml/2006/picture">
+                  <pic:nvPicPr>
+                    <pic:cNvPr id="1073741833" name="image5.png"/>
+                    <pic:cNvPicPr>
+                      <a:picLocks noChangeAspect="1"/>
+                    </pic:cNvPicPr>
+                  </pic:nvPicPr>
+                  <pic:blipFill>
+                    <a:blip r:embed="rId11">
+                      <a:extLst/>
+                    </a:blip>
+                    <a:stretch>
+                      <a:fillRect/>
+                    </a:stretch>
+                  </pic:blipFill>
+                  <pic:spPr>
+                    <a:xfrm>
+                      <a:off x="0" y="0"/>
+                      <a:ext cx="5317488" cy="2243138"/>
+                    </a:xfrm>
+                    <a:prstGeom prst="rect">
+                      <a:avLst/>
+                    </a:prstGeom>
+                    <a:ln w="12700" cap="flat">
+                      <a:noFill/>
+                      <a:miter lim="400000"/>
+                    </a:ln>
+                    <a:effectLst/>
+                  </pic:spPr>
+                </pic:pic>
+              </a:graphicData>
+            </a:graphic>
+          </wp:inline>
+        </w:drawing>
+      </w:r>
+    </w:p>
+    <w:p>
+      <w:pPr>
+        <w:pStyle w:val="Body"/>
+        <w:ind w:left="567" w:firstLine="0"/>
+        <w:jc w:val="both"/>
+      </w:pPr>
+    </w:p>
+    <w:p>
+      <w:pPr>
+        <w:pStyle w:val="Body"/>
+        <w:ind w:left="567" w:firstLine="0"/>
+        <w:jc w:val="both"/>
+      </w:pPr>
+      <w:r>
+        <w:rPr>
+          <w:rStyle w:val="None"/>
+          <w:rFonts w:ascii="Arial" w:hAnsi="Arial"/>
+          <w:color w:val="20375f"/>
+          <w:sz w:val="30"/>
+          <w:szCs w:val="30"/>
+          <w:u w:color="20375f"/>
+          <w:shd w:val="clear" w:color="auto" w:fill="ffffff"/>
+          <w:rtl w:val="0"/>
+          <w:lang w:val="en-US"/>
+        </w:rPr>
+        <w:t>Submit Your App for Review</w:t>
+      </w:r>
+    </w:p>
+    <w:p>
+      <w:pPr>
+        <w:pStyle w:val="Body"/>
+        <w:ind w:left="567" w:firstLine="0"/>
+        <w:jc w:val="both"/>
+      </w:pPr>
+      <w:r>
+        <w:rPr>
+          <w:rStyle w:val="None"/>
+          <w:rFonts w:ascii="Arial" w:hAnsi="Arial"/>
+          <w:color w:val="4b4f56"/>
+          <w:sz w:val="21"/>
+          <w:szCs w:val="21"/>
+          <w:u w:color="4b4f56"/>
+          <w:shd w:val="clear" w:color="auto" w:fill="ffffff"/>
+          <w:rtl w:val="0"/>
+          <w:lang w:val="en-US"/>
+        </w:rPr>
+        <w:t>Once your app is ready you need to submit it for review. Learn more about the review process and what's required to pass review.</w:t>
+      </w:r>
+    </w:p>
+    <w:p>
+      <w:pPr>
+        <w:pStyle w:val="Body"/>
+        <w:ind w:left="1352" w:firstLine="0"/>
+        <w:jc w:val="both"/>
+        <w:rPr>
+          <w:rStyle w:val="None"/>
+          <w:rFonts w:ascii="Calibri" w:cs="Calibri" w:hAnsi="Calibri" w:eastAsia="Calibri"/>
+        </w:rPr>
+      </w:pPr>
+    </w:p>
+    <w:p>
+      <w:pPr>
+        <w:pStyle w:val="Body A"/>
+        <w:ind w:left="785"/>
+        <w:rPr>
+          <w:rStyle w:val="None"/>
+          <w:rFonts w:ascii="Calibri" w:cs="Calibri" w:hAnsi="Calibri" w:eastAsia="Calibri"/>
+        </w:rPr>
+      </w:pPr>
+      <w:r>
+        <w:rPr>
+          <w:rStyle w:val="None"/>
+          <w:rFonts w:ascii="Calibri" w:cs="Calibri" w:hAnsi="Calibri" w:eastAsia="Calibri"/>
+          <w:rtl w:val="0"/>
+          <w:lang w:val="en-US"/>
+        </w:rPr>
+        <w:t xml:space="preserve"> -</w:t>
+      </w:r>
+      <w:r>
+        <w:rPr>
+          <w:rStyle w:val="None"/>
+          <w:rFonts w:ascii="Calibri" w:cs="Calibri" w:hAnsi="Calibri" w:eastAsia="Calibri"/>
+          <w:rtl w:val="0"/>
+          <w:lang w:val="en-US"/>
+        </w:rPr>
+        <w:t xml:space="preserve"> </w:t>
+      </w:r>
+      <w:r>
+        <w:rPr>
+          <w:rStyle w:val="None"/>
+          <w:rFonts w:ascii="Calibri" w:cs="Calibri" w:hAnsi="Calibri" w:eastAsia="Calibri"/>
+          <w:b w:val="1"/>
+          <w:bCs w:val="1"/>
+          <w:rtl w:val="0"/>
+          <w:lang w:val="en-US"/>
+        </w:rPr>
         <w:t>Braintree payment</w:t>
       </w:r>
     </w:p>
@@ -4839,11 +6938,13 @@
         <w:pStyle w:val="Body A"/>
         <w:ind w:left="785"/>
         <w:rPr>
-          <w:rFonts w:ascii="Calibri" w:cs="Calibri" w:hAnsi="Calibri" w:eastAsia="Calibri"/>
-        </w:rPr>
-      </w:pPr>
-      <w:r>
-        <w:rPr>
+          <w:rStyle w:val="None"/>
+          <w:rFonts w:ascii="Calibri" w:cs="Calibri" w:hAnsi="Calibri" w:eastAsia="Calibri"/>
+        </w:rPr>
+      </w:pPr>
+      <w:r>
+        <w:rPr>
+          <w:rStyle w:val="None"/>
           <w:rFonts w:ascii="Calibri" w:cs="Calibri" w:hAnsi="Calibri" w:eastAsia="Calibri"/>
           <w:rtl w:val="0"/>
           <w:lang w:val="en-US"/>
@@ -4852,10 +6953,10 @@
       </w:r>
     </w:p>
     <w:sectPr>
-      <w:headerReference w:type="default" r:id="rId5"/>
-      <w:headerReference w:type="first" r:id="rId6"/>
-      <w:footerReference w:type="default" r:id="rId7"/>
-      <w:footerReference w:type="first" r:id="rId8"/>
+      <w:headerReference w:type="default" r:id="rId12"/>
+      <w:headerReference w:type="first" r:id="rId13"/>
+      <w:footerReference w:type="default" r:id="rId14"/>
+      <w:footerReference w:type="first" r:id="rId15"/>
       <w:pgSz w:w="11900" w:h="16840" w:orient="portrait"/>
       <w:pgMar w:top="720" w:right="1388" w:bottom="720" w:left="1440" w:header="720" w:footer="720"/>
       <w:pgNumType w:start="1"/>
@@ -4933,7 +7034,7 @@
       <w:fldChar w:fldCharType="separate" w:fldLock="0"/>
     </w:r>
     <w:r>
-      <w:t>4</w:t>
+      <w:t>9</w:t>
     </w:r>
     <w:r>
       <w:rPr/>
@@ -4964,7 +7065,7 @@
       <w:fldChar w:fldCharType="separate" w:fldLock="0"/>
     </w:r>
     <w:r>
-      <w:t>4</w:t>
+      <w:t>9</w:t>
     </w:r>
     <w:r>
       <w:rPr/>
@@ -5618,6 +7719,248 @@
       </w:rPr>
     </w:lvl>
   </w:abstractNum>
+  <w:abstractNum w:abstractNumId="4">
+    <w:multiLevelType w:val="hybridMultilevel"/>
+    <w:numStyleLink w:val="Imported Style 1"/>
+  </w:abstractNum>
+  <w:abstractNum w:abstractNumId="5">
+    <w:multiLevelType w:val="hybridMultilevel"/>
+    <w:styleLink w:val="Imported Style 1"/>
+    <w:lvl w:ilvl="0">
+      <w:start w:val="1"/>
+      <w:numFmt w:val="decimal"/>
+      <w:suff w:val="tab"/>
+      <w:lvlText w:val="%1."/>
+      <w:lvlJc w:val="left"/>
+      <w:pPr>
+        <w:ind w:left="720" w:hanging="360"/>
+      </w:pPr>
+      <w:rPr>
+        <w:rFonts w:hAnsi="Arial Unicode MS"/>
+        <w:caps w:val="0"/>
+        <w:smallCaps w:val="0"/>
+        <w:strike w:val="0"/>
+        <w:dstrike w:val="0"/>
+        <w:outline w:val="0"/>
+        <w:emboss w:val="0"/>
+        <w:imprint w:val="0"/>
+        <w:spacing w:val="0"/>
+        <w:w w:val="100"/>
+        <w:kern w:val="0"/>
+        <w:position w:val="0"/>
+        <w:highlight w:val="none"/>
+        <w:vertAlign w:val="baseline"/>
+      </w:rPr>
+    </w:lvl>
+    <w:lvl w:ilvl="1">
+      <w:start w:val="1"/>
+      <w:numFmt w:val="lowerLetter"/>
+      <w:suff w:val="tab"/>
+      <w:lvlText w:val="%2."/>
+      <w:lvlJc w:val="left"/>
+      <w:pPr>
+        <w:ind w:left="1440" w:hanging="360"/>
+      </w:pPr>
+      <w:rPr>
+        <w:rFonts w:hAnsi="Arial Unicode MS"/>
+        <w:caps w:val="0"/>
+        <w:smallCaps w:val="0"/>
+        <w:strike w:val="0"/>
+        <w:dstrike w:val="0"/>
+        <w:outline w:val="0"/>
+        <w:emboss w:val="0"/>
+        <w:imprint w:val="0"/>
+        <w:spacing w:val="0"/>
+        <w:w w:val="100"/>
+        <w:kern w:val="0"/>
+        <w:position w:val="0"/>
+        <w:highlight w:val="none"/>
+        <w:vertAlign w:val="baseline"/>
+      </w:rPr>
+    </w:lvl>
+    <w:lvl w:ilvl="2">
+      <w:start w:val="1"/>
+      <w:numFmt w:val="lowerRoman"/>
+      <w:suff w:val="tab"/>
+      <w:lvlText w:val="%3."/>
+      <w:lvlJc w:val="left"/>
+      <w:pPr>
+        <w:ind w:left="2160" w:hanging="467"/>
+      </w:pPr>
+      <w:rPr>
+        <w:rFonts w:hAnsi="Arial Unicode MS"/>
+        <w:caps w:val="0"/>
+        <w:smallCaps w:val="0"/>
+        <w:strike w:val="0"/>
+        <w:dstrike w:val="0"/>
+        <w:outline w:val="0"/>
+        <w:emboss w:val="0"/>
+        <w:imprint w:val="0"/>
+        <w:spacing w:val="0"/>
+        <w:w w:val="100"/>
+        <w:kern w:val="0"/>
+        <w:position w:val="0"/>
+        <w:highlight w:val="none"/>
+        <w:vertAlign w:val="baseline"/>
+      </w:rPr>
+    </w:lvl>
+    <w:lvl w:ilvl="3">
+      <w:start w:val="1"/>
+      <w:numFmt w:val="decimal"/>
+      <w:suff w:val="tab"/>
+      <w:lvlText w:val="%4."/>
+      <w:lvlJc w:val="left"/>
+      <w:pPr>
+        <w:ind w:left="2880" w:hanging="360"/>
+      </w:pPr>
+      <w:rPr>
+        <w:rFonts w:hAnsi="Arial Unicode MS"/>
+        <w:caps w:val="0"/>
+        <w:smallCaps w:val="0"/>
+        <w:strike w:val="0"/>
+        <w:dstrike w:val="0"/>
+        <w:outline w:val="0"/>
+        <w:emboss w:val="0"/>
+        <w:imprint w:val="0"/>
+        <w:spacing w:val="0"/>
+        <w:w w:val="100"/>
+        <w:kern w:val="0"/>
+        <w:position w:val="0"/>
+        <w:highlight w:val="none"/>
+        <w:vertAlign w:val="baseline"/>
+      </w:rPr>
+    </w:lvl>
+    <w:lvl w:ilvl="4">
+      <w:start w:val="1"/>
+      <w:numFmt w:val="lowerLetter"/>
+      <w:suff w:val="tab"/>
+      <w:lvlText w:val="%5."/>
+      <w:lvlJc w:val="left"/>
+      <w:pPr>
+        <w:ind w:left="3600" w:hanging="360"/>
+      </w:pPr>
+      <w:rPr>
+        <w:rFonts w:hAnsi="Arial Unicode MS"/>
+        <w:caps w:val="0"/>
+        <w:smallCaps w:val="0"/>
+        <w:strike w:val="0"/>
+        <w:dstrike w:val="0"/>
+        <w:outline w:val="0"/>
+        <w:emboss w:val="0"/>
+        <w:imprint w:val="0"/>
+        <w:spacing w:val="0"/>
+        <w:w w:val="100"/>
+        <w:kern w:val="0"/>
+        <w:position w:val="0"/>
+        <w:highlight w:val="none"/>
+        <w:vertAlign w:val="baseline"/>
+      </w:rPr>
+    </w:lvl>
+    <w:lvl w:ilvl="5">
+      <w:start w:val="1"/>
+      <w:numFmt w:val="lowerRoman"/>
+      <w:suff w:val="tab"/>
+      <w:lvlText w:val="%6."/>
+      <w:lvlJc w:val="left"/>
+      <w:pPr>
+        <w:ind w:left="4320" w:hanging="467"/>
+      </w:pPr>
+      <w:rPr>
+        <w:rFonts w:hAnsi="Arial Unicode MS"/>
+        <w:caps w:val="0"/>
+        <w:smallCaps w:val="0"/>
+        <w:strike w:val="0"/>
+        <w:dstrike w:val="0"/>
+        <w:outline w:val="0"/>
+        <w:emboss w:val="0"/>
+        <w:imprint w:val="0"/>
+        <w:spacing w:val="0"/>
+        <w:w w:val="100"/>
+        <w:kern w:val="0"/>
+        <w:position w:val="0"/>
+        <w:highlight w:val="none"/>
+        <w:vertAlign w:val="baseline"/>
+      </w:rPr>
+    </w:lvl>
+    <w:lvl w:ilvl="6">
+      <w:start w:val="1"/>
+      <w:numFmt w:val="decimal"/>
+      <w:suff w:val="tab"/>
+      <w:lvlText w:val="%7."/>
+      <w:lvlJc w:val="left"/>
+      <w:pPr>
+        <w:ind w:left="5040" w:hanging="360"/>
+      </w:pPr>
+      <w:rPr>
+        <w:rFonts w:hAnsi="Arial Unicode MS"/>
+        <w:caps w:val="0"/>
+        <w:smallCaps w:val="0"/>
+        <w:strike w:val="0"/>
+        <w:dstrike w:val="0"/>
+        <w:outline w:val="0"/>
+        <w:emboss w:val="0"/>
+        <w:imprint w:val="0"/>
+        <w:spacing w:val="0"/>
+        <w:w w:val="100"/>
+        <w:kern w:val="0"/>
+        <w:position w:val="0"/>
+        <w:highlight w:val="none"/>
+        <w:vertAlign w:val="baseline"/>
+      </w:rPr>
+    </w:lvl>
+    <w:lvl w:ilvl="7">
+      <w:start w:val="1"/>
+      <w:numFmt w:val="lowerLetter"/>
+      <w:suff w:val="tab"/>
+      <w:lvlText w:val="%8."/>
+      <w:lvlJc w:val="left"/>
+      <w:pPr>
+        <w:ind w:left="5760" w:hanging="360"/>
+      </w:pPr>
+      <w:rPr>
+        <w:rFonts w:hAnsi="Arial Unicode MS"/>
+        <w:caps w:val="0"/>
+        <w:smallCaps w:val="0"/>
+        <w:strike w:val="0"/>
+        <w:dstrike w:val="0"/>
+        <w:outline w:val="0"/>
+        <w:emboss w:val="0"/>
+        <w:imprint w:val="0"/>
+        <w:spacing w:val="0"/>
+        <w:w w:val="100"/>
+        <w:kern w:val="0"/>
+        <w:position w:val="0"/>
+        <w:highlight w:val="none"/>
+        <w:vertAlign w:val="baseline"/>
+      </w:rPr>
+    </w:lvl>
+    <w:lvl w:ilvl="8">
+      <w:start w:val="1"/>
+      <w:numFmt w:val="lowerRoman"/>
+      <w:suff w:val="tab"/>
+      <w:lvlText w:val="%9."/>
+      <w:lvlJc w:val="left"/>
+      <w:pPr>
+        <w:ind w:left="6480" w:hanging="467"/>
+      </w:pPr>
+      <w:rPr>
+        <w:rFonts w:hAnsi="Arial Unicode MS"/>
+        <w:caps w:val="0"/>
+        <w:smallCaps w:val="0"/>
+        <w:strike w:val="0"/>
+        <w:dstrike w:val="0"/>
+        <w:outline w:val="0"/>
+        <w:emboss w:val="0"/>
+        <w:imprint w:val="0"/>
+        <w:spacing w:val="0"/>
+        <w:w w:val="100"/>
+        <w:kern w:val="0"/>
+        <w:position w:val="0"/>
+        <w:highlight w:val="none"/>
+        <w:vertAlign w:val="baseline"/>
+      </w:rPr>
+    </w:lvl>
+  </w:abstractNum>
   <w:num w:numId="1">
     <w:abstractNumId w:val="1"/>
   </w:num>
@@ -5629,6 +7972,12 @@
   </w:num>
   <w:num w:numId="4">
     <w:abstractNumId w:val="2"/>
+  </w:num>
+  <w:num w:numId="5">
+    <w:abstractNumId w:val="5"/>
+  </w:num>
+  <w:num w:numId="6">
+    <w:abstractNumId w:val="4"/>
   </w:num>
 </w:numbering>
 </file>
@@ -5846,6 +8195,104 @@
         <w:numId w:val="3"/>
       </w:numPr>
     </w:pPr>
+  </w:style>
+  <w:style w:type="paragraph" w:styleId="Body">
+    <w:name w:val="Body"/>
+    <w:next w:val="Body"/>
+    <w:pPr>
+      <w:keepNext w:val="0"/>
+      <w:keepLines w:val="0"/>
+      <w:pageBreakBefore w:val="0"/>
+      <w:widowControl w:val="1"/>
+      <w:shd w:val="clear" w:color="auto" w:fill="auto"/>
+      <w:suppressAutoHyphens w:val="0"/>
+      <w:bidi w:val="0"/>
+      <w:spacing w:before="0" w:after="0" w:line="240" w:lineRule="auto"/>
+      <w:ind w:left="0" w:right="0" w:firstLine="0"/>
+      <w:jc w:val="left"/>
+      <w:outlineLvl w:val="9"/>
+    </w:pPr>
+    <w:rPr>
+      <w:rFonts w:ascii="Times New Roman" w:cs="Arial Unicode MS" w:hAnsi="Times New Roman" w:eastAsia="Arial Unicode MS"/>
+      <w:b w:val="0"/>
+      <w:bCs w:val="0"/>
+      <w:i w:val="0"/>
+      <w:iCs w:val="0"/>
+      <w:caps w:val="0"/>
+      <w:smallCaps w:val="0"/>
+      <w:strike w:val="0"/>
+      <w:dstrike w:val="0"/>
+      <w:outline w:val="0"/>
+      <w:color w:val="000000"/>
+      <w:spacing w:val="0"/>
+      <w:kern w:val="0"/>
+      <w:position w:val="0"/>
+      <w:sz w:val="24"/>
+      <w:szCs w:val="24"/>
+      <w:u w:val="none" w:color="000000"/>
+      <w:vertAlign w:val="baseline"/>
+      <w:lang w:val="en-US"/>
+    </w:rPr>
+  </w:style>
+  <w:style w:type="numbering" w:styleId="Imported Style 1">
+    <w:name w:val="Imported Style 1"/>
+    <w:pPr>
+      <w:numPr>
+        <w:numId w:val="5"/>
+      </w:numPr>
+    </w:pPr>
+  </w:style>
+  <w:style w:type="character" w:styleId="None">
+    <w:name w:val="None"/>
+  </w:style>
+  <w:style w:type="character" w:styleId="Hyperlink.1">
+    <w:name w:val="Hyperlink.1"/>
+    <w:basedOn w:val="None"/>
+    <w:next w:val="Hyperlink.1"/>
+    <w:rPr>
+      <w:color w:val="996633"/>
+      <w:u w:color="996633"/>
+      <w:shd w:val="clear" w:color="auto" w:fill="ffffff"/>
+    </w:rPr>
+  </w:style>
+  <w:style w:type="character" w:styleId="Hyperlink.2">
+    <w:name w:val="Hyperlink.2"/>
+    <w:basedOn w:val="None"/>
+    <w:next w:val="Hyperlink.2"/>
+    <w:rPr>
+      <w:rFonts w:ascii="Calibri" w:cs="Calibri" w:hAnsi="Calibri" w:eastAsia="Calibri"/>
+      <w:color w:val="996633"/>
+      <w:u w:color="996633"/>
+      <w:shd w:val="clear" w:color="auto" w:fill="ffffff"/>
+    </w:rPr>
+  </w:style>
+  <w:style w:type="character" w:styleId="Hyperlink.3">
+    <w:name w:val="Hyperlink.3"/>
+    <w:basedOn w:val="None"/>
+    <w:next w:val="Hyperlink.3"/>
+    <w:rPr>
+      <w:rFonts w:ascii="Arial" w:cs="Arial" w:hAnsi="Arial" w:eastAsia="Arial"/>
+      <w:b w:val="1"/>
+      <w:bCs w:val="1"/>
+      <w:color w:val="365899"/>
+      <w:sz w:val="21"/>
+      <w:szCs w:val="21"/>
+      <w:u w:color="365899"/>
+      <w:shd w:val="clear" w:color="auto" w:fill="ffffff"/>
+    </w:rPr>
+  </w:style>
+  <w:style w:type="character" w:styleId="Hyperlink.4">
+    <w:name w:val="Hyperlink.4"/>
+    <w:basedOn w:val="None"/>
+    <w:next w:val="Hyperlink.4"/>
+    <w:rPr>
+      <w:rFonts w:ascii="Arial" w:cs="Arial" w:hAnsi="Arial" w:eastAsia="Arial"/>
+      <w:color w:val="365899"/>
+      <w:sz w:val="21"/>
+      <w:szCs w:val="21"/>
+      <w:u w:color="365899"/>
+      <w:shd w:val="clear" w:color="auto" w:fill="ffffff"/>
+    </w:rPr>
   </w:style>
 </w:styles>
 </file>

</xml_diff>